<commit_message>
improve that after recorder change the changer also can see
</commit_message>
<xml_diff>
--- a/接口6.0.docx
+++ b/接口6.0.docx
@@ -929,13 +929,7 @@
         <w:rPr>
           <w:rFonts w:ascii="Consolas" w:hAnsi="Consolas"/>
         </w:rPr>
-        <w:t xml:space="preserve">         </w:t>
-      </w:r>
-      <w:r>
-        <w:rPr>
-          <w:rFonts w:ascii="Consolas" w:hAnsi="Consolas"/>
-        </w:rPr>
-        <w:t xml:space="preserve">   "major":,</w:t>
+        <w:t xml:space="preserve">            "major":,</w:t>
       </w:r>
     </w:p>
     <w:p>
@@ -1026,13 +1020,7 @@
         <w:rPr>
           <w:rFonts w:ascii="Consolas" w:hAnsi="Consolas"/>
         </w:rPr>
-        <w:t xml:space="preserve">            "hometownRail</w:t>
-      </w:r>
-      <w:r>
-        <w:rPr>
-          <w:rFonts w:ascii="Consolas" w:hAnsi="Consolas"/>
-        </w:rPr>
-        <w:t>wayStation":,</w:t>
+        <w:t xml:space="preserve">            "hometownRailwayStation":,</w:t>
       </w:r>
     </w:p>
     <w:p>
@@ -1174,13 +1162,7 @@
         <w:rPr>
           <w:rFonts w:ascii="Consolas" w:hAnsi="Consolas"/>
         </w:rPr>
-        <w:t xml:space="preserve">            "isHadTechnol</w:t>
-      </w:r>
-      <w:r>
-        <w:rPr>
-          <w:rFonts w:ascii="Consolas" w:hAnsi="Consolas"/>
-        </w:rPr>
-        <w:t>ogyCompetitionAward":,</w:t>
+        <w:t xml:space="preserve">            "isHadTechnologyCompetitionAward":,</w:t>
       </w:r>
     </w:p>
     <w:p>
@@ -1767,13 +1749,7 @@
         <w:rPr>
           <w:rFonts w:ascii="Consolas" w:hAnsi="Consolas"/>
         </w:rPr>
-        <w:t xml:space="preserve">        </w:t>
-      </w:r>
-      <w:r>
-        <w:rPr>
-          <w:rFonts w:ascii="Consolas" w:hAnsi="Consolas"/>
-        </w:rPr>
-        <w:t xml:space="preserve">    "major":,</w:t>
+        <w:t xml:space="preserve">            "major":,</w:t>
       </w:r>
     </w:p>
     <w:p>
@@ -2073,13 +2049,7 @@
         <w:rPr>
           <w:rFonts w:ascii="Consolas" w:hAnsi="Consolas"/>
         </w:rPr>
-        <w:t xml:space="preserve">            "motherNam</w:t>
-      </w:r>
-      <w:r>
-        <w:rPr>
-          <w:rFonts w:ascii="Consolas" w:hAnsi="Consolas"/>
-        </w:rPr>
-        <w:t>e":,</w:t>
+        <w:t xml:space="preserve">            "motherName":,</w:t>
       </w:r>
     </w:p>
     <w:p>
@@ -2255,13 +2225,7 @@
         <w:rPr>
           <w:rFonts w:ascii="Consolas" w:hAnsi="Consolas"/>
         </w:rPr>
-        <w:t xml:space="preserve">        </w:t>
-      </w:r>
-      <w:r>
-        <w:rPr>
-          <w:rFonts w:ascii="Consolas" w:hAnsi="Consolas"/>
-        </w:rPr>
-        <w:t xml:space="preserve">        "studentId":,</w:t>
+        <w:t xml:space="preserve">                "studentId":,</w:t>
       </w:r>
     </w:p>
     <w:p>
@@ -2560,13 +2524,7 @@
         <w:rPr>
           <w:rFonts w:ascii="Consolas" w:hAnsi="Consolas"/>
         </w:rPr>
-        <w:t xml:space="preserve">          </w:t>
-      </w:r>
-      <w:r>
-        <w:rPr>
-          <w:rFonts w:ascii="Consolas" w:hAnsi="Consolas"/>
-        </w:rPr>
-        <w:t xml:space="preserve">      "city":,</w:t>
+        <w:t xml:space="preserve">                "city":,</w:t>
       </w:r>
     </w:p>
     <w:p>
@@ -2657,13 +2615,7 @@
         <w:rPr>
           <w:rFonts w:ascii="Consolas" w:hAnsi="Consolas"/>
         </w:rPr>
-        <w:t xml:space="preserve">                "isHadTechnologyCompe</w:t>
-      </w:r>
-      <w:r>
-        <w:rPr>
-          <w:rFonts w:ascii="Consolas" w:hAnsi="Consolas"/>
-        </w:rPr>
-        <w:t>titionAward":,</w:t>
+        <w:t xml:space="preserve">                "isHadTechnologyCompetitionAward":,</w:t>
       </w:r>
     </w:p>
     <w:p>
@@ -2904,13 +2856,7 @@
         <w:rPr>
           <w:rFonts w:ascii="Consolas" w:hAnsi="Consolas"/>
         </w:rPr>
-        <w:t xml:space="preserve">     </w:t>
-      </w:r>
-      <w:r>
-        <w:rPr>
-          <w:rFonts w:ascii="Consolas" w:hAnsi="Consolas"/>
-        </w:rPr>
-        <w:t xml:space="preserve">   "page": {</w:t>
+        <w:t xml:space="preserve">        "page": {</w:t>
       </w:r>
     </w:p>
     <w:p>
@@ -3246,13 +3192,7 @@
         <w:rPr>
           <w:rFonts w:ascii="Consolas" w:hAnsi="Consolas"/>
         </w:rPr>
-        <w:t xml:space="preserve">        "exposeContactWay":</w:t>
-      </w:r>
-      <w:r>
-        <w:rPr>
-          <w:rFonts w:ascii="Consolas" w:hAnsi="Consolas"/>
-        </w:rPr>
-        <w:t xml:space="preserve"> ,</w:t>
+        <w:t xml:space="preserve">        "exposeContactWay": ,</w:t>
       </w:r>
     </w:p>
     <w:p>
@@ -3369,13 +3309,7 @@
         <w:rPr>
           <w:rFonts w:ascii="Consolas" w:hAnsi="Consolas"/>
         </w:rPr>
-        <w:t xml:space="preserve">        "exposeBirthOrig</w:t>
-      </w:r>
-      <w:r>
-        <w:rPr>
-          <w:rFonts w:ascii="Consolas" w:hAnsi="Consolas"/>
-        </w:rPr>
-        <w:t>in": ,</w:t>
+        <w:t xml:space="preserve">        "exposeBirthOrigin": ,</w:t>
       </w:r>
     </w:p>
     <w:p>
@@ -3466,13 +3400,7 @@
         <w:rPr>
           <w:rFonts w:ascii="Consolas" w:hAnsi="Consolas"/>
         </w:rPr>
-        <w:t xml:space="preserve">        "exposeF</w:t>
-      </w:r>
-      <w:r>
-        <w:rPr>
-          <w:rFonts w:ascii="Consolas" w:hAnsi="Consolas"/>
-        </w:rPr>
-        <w:t>amilyAddress": ,</w:t>
+        <w:t xml:space="preserve">        "exposeFamilyAddress": ,</w:t>
       </w:r>
     </w:p>
     <w:p>
@@ -3802,741 +3730,717 @@
         <w:rPr>
           <w:rFonts w:ascii="Consolas" w:hAnsi="Consolas" w:hint="eastAsia"/>
         </w:rPr>
-        <w:t>reques</w:t>
-      </w:r>
+        <w:t>request:</w:t>
+      </w:r>
+    </w:p>
+    <w:p>
+      <w:pPr>
+        <w:rPr>
+          <w:rFonts w:ascii="Consolas" w:hAnsi="Consolas"/>
+        </w:rPr>
+      </w:pPr>
+      <w:r>
+        <w:rPr>
+          <w:rFonts w:ascii="Consolas" w:hAnsi="Consolas"/>
+        </w:rPr>
+        <w:t>method:PUT</w:t>
+      </w:r>
+    </w:p>
+    <w:p>
+      <w:pPr>
+        <w:rPr>
+          <w:rFonts w:ascii="Consolas" w:hAnsi="Consolas"/>
+        </w:rPr>
+      </w:pPr>
+      <w:r>
+        <w:rPr>
+          <w:rFonts w:ascii="Consolas" w:hAnsi="Consolas"/>
+        </w:rPr>
+        <w:t>Content-Type:application/json</w:t>
+      </w:r>
+    </w:p>
+    <w:p>
+      <w:pPr>
+        <w:rPr>
+          <w:rFonts w:ascii="Consolas" w:hAnsi="Consolas"/>
+        </w:rPr>
+      </w:pPr>
+      <w:r>
+        <w:rPr>
+          <w:rFonts w:ascii="Consolas" w:hAnsi="Consolas"/>
+        </w:rPr>
+        <w:t>body:</w:t>
+      </w:r>
+    </w:p>
+    <w:p>
+      <w:pPr>
+        <w:rPr>
+          <w:rFonts w:ascii="Consolas" w:hAnsi="Consolas"/>
+        </w:rPr>
+      </w:pPr>
+      <w:r>
+        <w:rPr>
+          <w:rFonts w:ascii="Consolas" w:hAnsi="Consolas"/>
+        </w:rPr>
+        <w:t>{</w:t>
+      </w:r>
+    </w:p>
+    <w:p>
+      <w:pPr>
+        <w:rPr>
+          <w:rFonts w:ascii="Consolas" w:hAnsi="Consolas"/>
+        </w:rPr>
+      </w:pPr>
+      <w:r>
+        <w:rPr>
+          <w:rFonts w:ascii="Consolas" w:hAnsi="Consolas"/>
+        </w:rPr>
+        <w:t xml:space="preserve">        "exposeSettingId": ,</w:t>
+      </w:r>
+    </w:p>
+    <w:p>
+      <w:pPr>
+        <w:rPr>
+          <w:rFonts w:ascii="Consolas" w:hAnsi="Consolas"/>
+        </w:rPr>
+      </w:pPr>
+      <w:r>
+        <w:rPr>
+          <w:rFonts w:ascii="Consolas" w:hAnsi="Consolas"/>
+        </w:rPr>
+        <w:t xml:space="preserve">        "exposeStudentId": ,</w:t>
+      </w:r>
+    </w:p>
+    <w:p>
+      <w:pPr>
+        <w:rPr>
+          <w:rFonts w:ascii="Consolas" w:hAnsi="Consolas"/>
+        </w:rPr>
+      </w:pPr>
+      <w:r>
+        <w:rPr>
+          <w:rFonts w:ascii="Consolas" w:hAnsi="Consolas"/>
+        </w:rPr>
+        <w:t xml:space="preserve">        "exposeName": ,</w:t>
+      </w:r>
+    </w:p>
+    <w:p>
+      <w:pPr>
+        <w:rPr>
+          <w:rFonts w:ascii="Consolas" w:hAnsi="Consolas"/>
+        </w:rPr>
+      </w:pPr>
+      <w:r>
+        <w:rPr>
+          <w:rFonts w:ascii="Consolas" w:hAnsi="Consolas"/>
+        </w:rPr>
+        <w:t xml:space="preserve">        "exposeGrade": ,</w:t>
+      </w:r>
+    </w:p>
+    <w:p>
+      <w:pPr>
+        <w:rPr>
+          <w:rFonts w:ascii="Consolas" w:hAnsi="Consolas"/>
+        </w:rPr>
+      </w:pPr>
+      <w:r>
+        <w:rPr>
+          <w:rFonts w:ascii="Consolas" w:hAnsi="Consolas"/>
+        </w:rPr>
+        <w:t xml:space="preserve">        "exposeStudentClass": ,</w:t>
+      </w:r>
+    </w:p>
+    <w:p>
+      <w:pPr>
+        <w:rPr>
+          <w:rFonts w:ascii="Consolas" w:hAnsi="Consolas"/>
+        </w:rPr>
+      </w:pPr>
+      <w:r>
+        <w:rPr>
+          <w:rFonts w:ascii="Consolas" w:hAnsi="Consolas"/>
+        </w:rPr>
+        <w:t xml:space="preserve">        "exposeSex": ,</w:t>
+      </w:r>
+    </w:p>
+    <w:p>
+      <w:pPr>
+        <w:rPr>
+          <w:rFonts w:ascii="Consolas" w:hAnsi="Consolas"/>
+        </w:rPr>
+      </w:pPr>
+      <w:r>
+        <w:rPr>
+          <w:rFonts w:ascii="Consolas" w:hAnsi="Consolas"/>
+        </w:rPr>
+        <w:t xml:space="preserve">        "exposeDuty": ,</w:t>
+      </w:r>
+    </w:p>
+    <w:p>
+      <w:pPr>
+        <w:rPr>
+          <w:rFonts w:ascii="Consolas" w:hAnsi="Consolas"/>
+        </w:rPr>
+      </w:pPr>
+      <w:r>
+        <w:rPr>
+          <w:rFonts w:ascii="Consolas" w:hAnsi="Consolas"/>
+        </w:rPr>
+        <w:t xml:space="preserve">        "exposeDormitory": ,</w:t>
+      </w:r>
+    </w:p>
+    <w:p>
+      <w:pPr>
+        <w:rPr>
+          <w:rFonts w:ascii="Consolas" w:hAnsi="Consolas"/>
+        </w:rPr>
+      </w:pPr>
+      <w:r>
+        <w:rPr>
+          <w:rFonts w:ascii="Consolas" w:hAnsi="Consolas"/>
+        </w:rPr>
+        <w:t xml:space="preserve">        "exposeContactWay": ,</w:t>
+      </w:r>
+    </w:p>
+    <w:p>
+      <w:pPr>
+        <w:rPr>
+          <w:rFonts w:ascii="Consolas" w:hAnsi="Consolas"/>
+        </w:rPr>
+      </w:pPr>
+      <w:r>
+        <w:rPr>
+          <w:rFonts w:ascii="Consolas" w:hAnsi="Consolas"/>
+        </w:rPr>
+        <w:t xml:space="preserve">        "exposeIdCardNumber":,</w:t>
+      </w:r>
+    </w:p>
+    <w:p>
+      <w:pPr>
+        <w:rPr>
+          <w:rFonts w:ascii="Consolas" w:hAnsi="Consolas"/>
+        </w:rPr>
+      </w:pPr>
+      <w:r>
+        <w:rPr>
+          <w:rFonts w:ascii="Consolas" w:hAnsi="Consolas"/>
+        </w:rPr>
+        <w:t xml:space="preserve">        "exposeQqNumber": ,</w:t>
+      </w:r>
+    </w:p>
+    <w:p>
+      <w:pPr>
+        <w:rPr>
+          <w:rFonts w:ascii="Consolas" w:hAnsi="Consolas"/>
+        </w:rPr>
+      </w:pPr>
+      <w:r>
+        <w:rPr>
+          <w:rFonts w:ascii="Consolas" w:hAnsi="Consolas"/>
+        </w:rPr>
+        <w:t xml:space="preserve">        "exposeEmail": ,</w:t>
+      </w:r>
+    </w:p>
+    <w:p>
+      <w:pPr>
+        <w:rPr>
+          <w:rFonts w:ascii="Consolas" w:hAnsi="Consolas"/>
+        </w:rPr>
+      </w:pPr>
+      <w:r>
+        <w:rPr>
+          <w:rFonts w:ascii="Consolas" w:hAnsi="Consolas"/>
+        </w:rPr>
+        <w:t xml:space="preserve">        "exposeBirthday": ,</w:t>
+      </w:r>
+    </w:p>
+    <w:p>
+      <w:pPr>
+        <w:rPr>
+          <w:rFonts w:ascii="Consolas" w:hAnsi="Consolas"/>
+        </w:rPr>
+      </w:pPr>
+      <w:r>
+        <w:rPr>
+          <w:rFonts w:ascii="Consolas" w:hAnsi="Consolas"/>
+        </w:rPr>
+        <w:t xml:space="preserve">        "exposeHeight": ,</w:t>
+      </w:r>
+    </w:p>
+    <w:p>
+      <w:pPr>
+        <w:rPr>
+          <w:rFonts w:ascii="Consolas" w:hAnsi="Consolas"/>
+        </w:rPr>
+      </w:pPr>
+      <w:r>
+        <w:rPr>
+          <w:rFonts w:ascii="Consolas" w:hAnsi="Consolas"/>
+        </w:rPr>
+        <w:t xml:space="preserve">        "exposeMajor": ,</w:t>
+      </w:r>
+    </w:p>
+    <w:p>
+      <w:pPr>
+        <w:rPr>
+          <w:rFonts w:ascii="Consolas" w:hAnsi="Consolas"/>
+        </w:rPr>
+      </w:pPr>
+      <w:r>
+        <w:rPr>
+          <w:rFonts w:ascii="Consolas" w:hAnsi="Consolas"/>
+        </w:rPr>
+        <w:t xml:space="preserve">        "exposePoliticalStatus": ,</w:t>
+      </w:r>
+    </w:p>
+    <w:p>
+      <w:pPr>
+        <w:rPr>
+          <w:rFonts w:ascii="Consolas" w:hAnsi="Consolas"/>
+        </w:rPr>
+      </w:pPr>
+      <w:r>
+        <w:rPr>
+          <w:rFonts w:ascii="Consolas" w:hAnsi="Consolas"/>
+        </w:rPr>
+        <w:t xml:space="preserve">        "exposeEthnicGroup": ,</w:t>
+      </w:r>
+    </w:p>
+    <w:p>
+      <w:pPr>
+        <w:rPr>
+          <w:rFonts w:ascii="Consolas" w:hAnsi="Consolas"/>
+        </w:rPr>
+      </w:pPr>
+      <w:r>
+        <w:rPr>
+          <w:rFonts w:ascii="Consolas" w:hAnsi="Consolas"/>
+        </w:rPr>
+        <w:t xml:space="preserve">        "exposeBirthOrigin": ,</w:t>
+      </w:r>
+    </w:p>
+    <w:p>
+      <w:pPr>
+        <w:rPr>
+          <w:rFonts w:ascii="Consolas" w:hAnsi="Consolas"/>
+        </w:rPr>
+      </w:pPr>
+      <w:r>
+        <w:rPr>
+          <w:rFonts w:ascii="Consolas" w:hAnsi="Consolas"/>
+        </w:rPr>
+        <w:t xml:space="preserve">        "exposeCollegeEntranceExamScore": ,</w:t>
+      </w:r>
+    </w:p>
+    <w:p>
+      <w:pPr>
+        <w:rPr>
+          <w:rFonts w:ascii="Consolas" w:hAnsi="Consolas"/>
+        </w:rPr>
+      </w:pPr>
+      <w:r>
+        <w:rPr>
+          <w:rFonts w:ascii="Consolas" w:hAnsi="Consolas"/>
+        </w:rPr>
+        <w:t xml:space="preserve">        "exposeCollegeEntranceExamEnglishScore": ,</w:t>
+      </w:r>
+    </w:p>
+    <w:p>
+      <w:pPr>
+        <w:rPr>
+          <w:rFonts w:ascii="Consolas" w:hAnsi="Consolas"/>
+        </w:rPr>
+      </w:pPr>
+      <w:r>
+        <w:rPr>
+          <w:rFonts w:ascii="Consolas" w:hAnsi="Consolas"/>
+        </w:rPr>
+        <w:t xml:space="preserve">        "exposeEntranceExamEnglishScore": ,</w:t>
+      </w:r>
+    </w:p>
+    <w:p>
+      <w:pPr>
+        <w:rPr>
+          <w:rFonts w:ascii="Consolas" w:hAnsi="Consolas"/>
+        </w:rPr>
+      </w:pPr>
+      <w:r>
+        <w:rPr>
+          <w:rFonts w:ascii="Consolas" w:hAnsi="Consolas"/>
+        </w:rPr>
+        <w:t xml:space="preserve">        "exposeHometownRailwayStation": ,</w:t>
+      </w:r>
+    </w:p>
+    <w:p>
+      <w:pPr>
+        <w:rPr>
+          <w:rFonts w:ascii="Consolas" w:hAnsi="Consolas"/>
+        </w:rPr>
+      </w:pPr>
+      <w:r>
+        <w:rPr>
+          <w:rFonts w:ascii="Consolas" w:hAnsi="Consolas"/>
+        </w:rPr>
+        <w:t xml:space="preserve">        "exposeProvince": ,</w:t>
+      </w:r>
+    </w:p>
+    <w:p>
+      <w:pPr>
+        <w:rPr>
+          <w:rFonts w:ascii="Consolas" w:hAnsi="Consolas"/>
+        </w:rPr>
+      </w:pPr>
+      <w:r>
+        <w:rPr>
+          <w:rFonts w:ascii="Consolas" w:hAnsi="Consolas"/>
+        </w:rPr>
+        <w:t xml:space="preserve">        "exposeCity": ,</w:t>
+      </w:r>
+    </w:p>
+    <w:p>
+      <w:pPr>
+        <w:rPr>
+          <w:rFonts w:ascii="Consolas" w:hAnsi="Consolas"/>
+        </w:rPr>
+      </w:pPr>
+      <w:r>
+        <w:rPr>
+          <w:rFonts w:ascii="Consolas" w:hAnsi="Consolas"/>
+        </w:rPr>
+        <w:t xml:space="preserve">        "exposeFamilyAddress": ,</w:t>
+      </w:r>
+    </w:p>
+    <w:p>
+      <w:pPr>
+        <w:rPr>
+          <w:rFonts w:ascii="Consolas" w:hAnsi="Consolas"/>
+        </w:rPr>
+      </w:pPr>
+      <w:r>
+        <w:rPr>
+          <w:rFonts w:ascii="Consolas" w:hAnsi="Consolas"/>
+        </w:rPr>
+        <w:t xml:space="preserve">        "exposeFamilyTelNumber": ,</w:t>
+      </w:r>
+    </w:p>
+    <w:p>
+      <w:pPr>
+        <w:rPr>
+          <w:rFonts w:ascii="Consolas" w:hAnsi="Consolas"/>
+        </w:rPr>
+      </w:pPr>
+      <w:r>
+        <w:rPr>
+          <w:rFonts w:ascii="Consolas" w:hAnsi="Consolas"/>
+        </w:rPr>
+        <w:t xml:space="preserve">        "exposePostcode": ,</w:t>
+      </w:r>
+    </w:p>
+    <w:p>
+      <w:pPr>
+        <w:rPr>
+          <w:rFonts w:ascii="Consolas" w:hAnsi="Consolas"/>
+        </w:rPr>
+      </w:pPr>
+      <w:r>
+        <w:rPr>
+          <w:rFonts w:ascii="Consolas" w:hAnsi="Consolas"/>
+        </w:rPr>
+        <w:t xml:space="preserve">        "exposeSpecialty": ,</w:t>
+      </w:r>
+    </w:p>
+    <w:p>
+      <w:pPr>
+        <w:rPr>
+          <w:rFonts w:ascii="Consolas" w:hAnsi="Consolas"/>
+        </w:rPr>
+      </w:pPr>
+      <w:r>
+        <w:rPr>
+          <w:rFonts w:ascii="Consolas" w:hAnsi="Consolas"/>
+        </w:rPr>
+        <w:t xml:space="preserve">        "exposeDutyInHighSchool": ,</w:t>
+      </w:r>
+    </w:p>
+    <w:p>
+      <w:pPr>
+        <w:ind w:left="420" w:firstLine="420"/>
+        <w:rPr>
+          <w:rFonts w:ascii="Consolas" w:hAnsi="Consolas"/>
+        </w:rPr>
+      </w:pPr>
+      <w:r>
+        <w:rPr>
+          <w:rFonts w:ascii="Consolas" w:hAnsi="Consolas"/>
+        </w:rPr>
+        <w:t>"exposeAwardInHighSchool": ,</w:t>
+      </w:r>
+    </w:p>
+    <w:p>
+      <w:pPr>
+        <w:rPr>
+          <w:rFonts w:ascii="Consolas" w:hAnsi="Consolas"/>
+        </w:rPr>
+      </w:pPr>
+      <w:r>
+        <w:rPr>
+          <w:rFonts w:ascii="Consolas" w:hAnsi="Consolas"/>
+        </w:rPr>
+        <w:t xml:space="preserve">        "exposeIsHadTechnologyCompetitionAward": ,</w:t>
+      </w:r>
+    </w:p>
+    <w:p>
+      <w:pPr>
+        <w:rPr>
+          <w:rFonts w:ascii="Consolas" w:hAnsi="Consolas"/>
+        </w:rPr>
+      </w:pPr>
+      <w:r>
+        <w:rPr>
+          <w:rFonts w:ascii="Consolas" w:hAnsi="Consolas"/>
+        </w:rPr>
+        <w:t xml:space="preserve">        "exposeFatherName": ,</w:t>
+      </w:r>
+    </w:p>
+    <w:p>
+      <w:pPr>
+        <w:rPr>
+          <w:rFonts w:ascii="Consolas" w:hAnsi="Consolas"/>
+        </w:rPr>
+      </w:pPr>
+      <w:r>
+        <w:rPr>
+          <w:rFonts w:ascii="Consolas" w:hAnsi="Consolas"/>
+        </w:rPr>
+        <w:t xml:space="preserve">        "exposeFatherWorkUnit": ,</w:t>
+      </w:r>
+    </w:p>
+    <w:p>
+      <w:pPr>
+        <w:rPr>
+          <w:rFonts w:ascii="Consolas" w:hAnsi="Consolas"/>
+        </w:rPr>
+      </w:pPr>
+      <w:r>
+        <w:rPr>
+          <w:rFonts w:ascii="Consolas" w:hAnsi="Consolas"/>
+        </w:rPr>
+        <w:t xml:space="preserve">        "exposeFatherWorkUnitAddress": ,</w:t>
+      </w:r>
+    </w:p>
+    <w:p>
+      <w:pPr>
+        <w:rPr>
+          <w:rFonts w:ascii="Consolas" w:hAnsi="Consolas"/>
+        </w:rPr>
+      </w:pPr>
+      <w:r>
+        <w:rPr>
+          <w:rFonts w:ascii="Consolas" w:hAnsi="Consolas"/>
+        </w:rPr>
+        <w:t xml:space="preserve">        "exposeFatherDuty": ,</w:t>
+      </w:r>
+    </w:p>
+    <w:p>
+      <w:pPr>
+        <w:rPr>
+          <w:rFonts w:ascii="Consolas" w:hAnsi="Consolas"/>
+        </w:rPr>
+      </w:pPr>
+      <w:r>
+        <w:rPr>
+          <w:rFonts w:ascii="Consolas" w:hAnsi="Consolas"/>
+        </w:rPr>
+        <w:t xml:space="preserve">        "exposeFatherPostcode": ,</w:t>
+      </w:r>
+    </w:p>
+    <w:p>
+      <w:pPr>
+        <w:rPr>
+          <w:rFonts w:ascii="Consolas" w:hAnsi="Consolas"/>
+        </w:rPr>
+      </w:pPr>
+      <w:r>
+        <w:rPr>
+          <w:rFonts w:ascii="Consolas" w:hAnsi="Consolas"/>
+        </w:rPr>
+        <w:t xml:space="preserve">        "exposeFatherTelNumber": ,</w:t>
+      </w:r>
+    </w:p>
+    <w:p>
+      <w:pPr>
+        <w:rPr>
+          <w:rFonts w:ascii="Consolas" w:hAnsi="Consolas"/>
+        </w:rPr>
+      </w:pPr>
+      <w:r>
+        <w:rPr>
+          <w:rFonts w:ascii="Consolas" w:hAnsi="Consolas"/>
+        </w:rPr>
+        <w:t xml:space="preserve">        "exposeMotherName": ,</w:t>
+      </w:r>
+    </w:p>
+    <w:p>
+      <w:pPr>
+        <w:rPr>
+          <w:rFonts w:ascii="Consolas" w:hAnsi="Consolas"/>
+        </w:rPr>
+      </w:pPr>
+      <w:r>
+        <w:rPr>
+          <w:rFonts w:ascii="Consolas" w:hAnsi="Consolas"/>
+        </w:rPr>
+        <w:t xml:space="preserve">        "exposeMotherWorkUnit": ,</w:t>
+      </w:r>
+    </w:p>
+    <w:p>
+      <w:pPr>
+        <w:rPr>
+          <w:rFonts w:ascii="Consolas" w:hAnsi="Consolas"/>
+        </w:rPr>
+      </w:pPr>
+      <w:r>
+        <w:rPr>
+          <w:rFonts w:ascii="Consolas" w:hAnsi="Consolas"/>
+        </w:rPr>
+        <w:t xml:space="preserve">        "exposeMotherWorkUnitAddress": ,</w:t>
+      </w:r>
+    </w:p>
+    <w:p>
+      <w:pPr>
+        <w:rPr>
+          <w:rFonts w:ascii="Consolas" w:hAnsi="Consolas"/>
+        </w:rPr>
+      </w:pPr>
+      <w:r>
+        <w:rPr>
+          <w:rFonts w:ascii="Consolas" w:hAnsi="Consolas"/>
+        </w:rPr>
+        <w:t xml:space="preserve">        "exposeMotherDuty": ,</w:t>
+      </w:r>
+    </w:p>
+    <w:p>
+      <w:pPr>
+        <w:rPr>
+          <w:rFonts w:ascii="Consolas" w:hAnsi="Consolas"/>
+        </w:rPr>
+      </w:pPr>
+      <w:r>
+        <w:rPr>
+          <w:rFonts w:ascii="Consolas" w:hAnsi="Consolas"/>
+        </w:rPr>
+        <w:t xml:space="preserve">        "exposeMotherPostcode": ,</w:t>
+      </w:r>
+    </w:p>
+    <w:p>
+      <w:pPr>
+        <w:rPr>
+          <w:rFonts w:ascii="Consolas" w:hAnsi="Consolas"/>
+        </w:rPr>
+      </w:pPr>
+      <w:r>
+        <w:rPr>
+          <w:rFonts w:ascii="Consolas" w:hAnsi="Consolas"/>
+        </w:rPr>
+        <w:t xml:space="preserve">        "exposeMotherTelNumber": </w:t>
+      </w:r>
+    </w:p>
+    <w:p>
+      <w:pPr>
+        <w:ind w:firstLine="420"/>
+        <w:rPr>
+          <w:rFonts w:ascii="Consolas" w:hAnsi="Consolas"/>
+        </w:rPr>
+      </w:pPr>
+      <w:r>
+        <w:rPr>
+          <w:rFonts w:ascii="Consolas" w:hAnsi="Consolas"/>
+        </w:rPr>
+        <w:t>}</w:t>
+      </w:r>
+    </w:p>
+    <w:p>
+      <w:pPr>
+        <w:ind w:firstLine="420"/>
+        <w:rPr>
+          <w:rFonts w:ascii="Consolas" w:hAnsi="Consolas"/>
+        </w:rPr>
+      </w:pPr>
+      <w:r>
+        <w:rPr>
+          <w:rFonts w:ascii="Consolas" w:hAnsi="Consolas"/>
+        </w:rPr>
+        <w:t>response:</w:t>
+      </w:r>
+    </w:p>
+    <w:p>
+      <w:pPr>
+        <w:ind w:firstLine="420"/>
+        <w:rPr>
+          <w:rFonts w:ascii="Consolas" w:hAnsi="Consolas"/>
+        </w:rPr>
+      </w:pPr>
+      <w:r>
+        <w:rPr>
+          <w:rFonts w:ascii="Consolas" w:hAnsi="Consolas"/>
+        </w:rPr>
+        <w:t>{</w:t>
+      </w:r>
+    </w:p>
+    <w:p>
+      <w:pPr>
+        <w:ind w:firstLine="420"/>
+        <w:rPr>
+          <w:rFonts w:ascii="Consolas" w:hAnsi="Consolas"/>
+        </w:rPr>
+      </w:pPr>
+      <w:r>
+        <w:rPr>
+          <w:rFonts w:ascii="Consolas" w:hAnsi="Consolas"/>
+        </w:rPr>
+        <w:t xml:space="preserve">    "success":,</w:t>
+      </w:r>
+    </w:p>
+    <w:p>
+      <w:pPr>
+        <w:ind w:firstLine="420"/>
+        <w:rPr>
+          <w:rFonts w:ascii="Consolas" w:hAnsi="Consolas"/>
+        </w:rPr>
+      </w:pPr>
+      <w:r>
+        <w:rPr>
+          <w:rFonts w:ascii="Consolas" w:hAnsi="Consolas"/>
+        </w:rPr>
+        <w:t xml:space="preserve">    "message": </w:t>
+      </w:r>
+    </w:p>
+    <w:p>
+      <w:pPr>
+        <w:ind w:firstLine="420"/>
+        <w:rPr>
+          <w:rFonts w:ascii="Consolas" w:hAnsi="Consolas"/>
+        </w:rPr>
+      </w:pPr>
+      <w:r>
+        <w:rPr>
+          <w:rFonts w:ascii="Consolas" w:hAnsi="Consolas"/>
+        </w:rPr>
+        <w:t>}</w:t>
+      </w:r>
+    </w:p>
+    <w:p>
+      <w:pPr>
+        <w:ind w:firstLine="420"/>
+        <w:rPr>
+          <w:rFonts w:ascii="Consolas" w:hAnsi="Consolas"/>
+        </w:rPr>
+      </w:pPr>
       <w:r>
         <w:rPr>
           <w:rFonts w:ascii="Consolas" w:hAnsi="Consolas" w:hint="eastAsia"/>
         </w:rPr>
-        <w:t>t:</w:t>
-      </w:r>
-    </w:p>
-    <w:p>
-      <w:pPr>
-        <w:rPr>
-          <w:rFonts w:ascii="Consolas" w:hAnsi="Consolas"/>
-        </w:rPr>
-      </w:pPr>
-      <w:r>
-        <w:rPr>
-          <w:rFonts w:ascii="Consolas" w:hAnsi="Consolas"/>
-        </w:rPr>
-        <w:t>method:PUT</w:t>
-      </w:r>
-    </w:p>
-    <w:p>
-      <w:pPr>
-        <w:rPr>
-          <w:rFonts w:ascii="Consolas" w:hAnsi="Consolas"/>
-        </w:rPr>
-      </w:pPr>
-      <w:r>
-        <w:rPr>
-          <w:rFonts w:ascii="Consolas" w:hAnsi="Consolas"/>
-        </w:rPr>
-        <w:t>Content-Type:application/json</w:t>
-      </w:r>
-    </w:p>
-    <w:p>
-      <w:pPr>
-        <w:rPr>
-          <w:rFonts w:ascii="Consolas" w:hAnsi="Consolas"/>
-        </w:rPr>
-      </w:pPr>
-      <w:r>
-        <w:rPr>
-          <w:rFonts w:ascii="Consolas" w:hAnsi="Consolas"/>
-        </w:rPr>
-        <w:t>body:</w:t>
-      </w:r>
-    </w:p>
-    <w:p>
-      <w:pPr>
-        <w:rPr>
-          <w:rFonts w:ascii="Consolas" w:hAnsi="Consolas"/>
-        </w:rPr>
-      </w:pPr>
-      <w:r>
-        <w:rPr>
-          <w:rFonts w:ascii="Consolas" w:hAnsi="Consolas"/>
-        </w:rPr>
-        <w:t>{</w:t>
-      </w:r>
-    </w:p>
-    <w:p>
-      <w:pPr>
-        <w:rPr>
-          <w:rFonts w:ascii="Consolas" w:hAnsi="Consolas"/>
-        </w:rPr>
-      </w:pPr>
-      <w:r>
-        <w:rPr>
-          <w:rFonts w:ascii="Consolas" w:hAnsi="Consolas"/>
-        </w:rPr>
-        <w:t xml:space="preserve">        "exposeSettingId": ,</w:t>
-      </w:r>
-    </w:p>
-    <w:p>
-      <w:pPr>
-        <w:rPr>
-          <w:rFonts w:ascii="Consolas" w:hAnsi="Consolas"/>
-        </w:rPr>
-      </w:pPr>
-      <w:r>
-        <w:rPr>
-          <w:rFonts w:ascii="Consolas" w:hAnsi="Consolas"/>
-        </w:rPr>
-        <w:t xml:space="preserve">        "exposeStudentId": ,</w:t>
-      </w:r>
-    </w:p>
-    <w:p>
-      <w:pPr>
-        <w:rPr>
-          <w:rFonts w:ascii="Consolas" w:hAnsi="Consolas"/>
-        </w:rPr>
-      </w:pPr>
-      <w:r>
-        <w:rPr>
-          <w:rFonts w:ascii="Consolas" w:hAnsi="Consolas"/>
-        </w:rPr>
-        <w:t xml:space="preserve">        "exposeName": ,</w:t>
-      </w:r>
-    </w:p>
-    <w:p>
-      <w:pPr>
-        <w:rPr>
-          <w:rFonts w:ascii="Consolas" w:hAnsi="Consolas"/>
-        </w:rPr>
-      </w:pPr>
-      <w:r>
-        <w:rPr>
-          <w:rFonts w:ascii="Consolas" w:hAnsi="Consolas"/>
-        </w:rPr>
-        <w:t xml:space="preserve">        "exposeGrade": ,</w:t>
-      </w:r>
-    </w:p>
-    <w:p>
-      <w:pPr>
-        <w:rPr>
-          <w:rFonts w:ascii="Consolas" w:hAnsi="Consolas"/>
-        </w:rPr>
-      </w:pPr>
-      <w:r>
-        <w:rPr>
-          <w:rFonts w:ascii="Consolas" w:hAnsi="Consolas"/>
-        </w:rPr>
-        <w:t xml:space="preserve">        "exposeStudentClass": ,</w:t>
-      </w:r>
-    </w:p>
-    <w:p>
-      <w:pPr>
-        <w:rPr>
-          <w:rFonts w:ascii="Consolas" w:hAnsi="Consolas"/>
-        </w:rPr>
-      </w:pPr>
-      <w:r>
-        <w:rPr>
-          <w:rFonts w:ascii="Consolas" w:hAnsi="Consolas"/>
-        </w:rPr>
-        <w:t xml:space="preserve">        "exposeSex": ,</w:t>
-      </w:r>
-    </w:p>
-    <w:p>
-      <w:pPr>
-        <w:rPr>
-          <w:rFonts w:ascii="Consolas" w:hAnsi="Consolas"/>
-        </w:rPr>
-      </w:pPr>
-      <w:r>
-        <w:rPr>
-          <w:rFonts w:ascii="Consolas" w:hAnsi="Consolas"/>
-        </w:rPr>
-        <w:t xml:space="preserve">        "exposeDuty": ,</w:t>
-      </w:r>
-    </w:p>
-    <w:p>
-      <w:pPr>
-        <w:rPr>
-          <w:rFonts w:ascii="Consolas" w:hAnsi="Consolas"/>
-        </w:rPr>
-      </w:pPr>
-      <w:r>
-        <w:rPr>
-          <w:rFonts w:ascii="Consolas" w:hAnsi="Consolas"/>
-        </w:rPr>
-        <w:t xml:space="preserve">        "exposeDormitory": ,</w:t>
-      </w:r>
-    </w:p>
-    <w:p>
-      <w:pPr>
-        <w:rPr>
-          <w:rFonts w:ascii="Consolas" w:hAnsi="Consolas"/>
-        </w:rPr>
-      </w:pPr>
-      <w:r>
-        <w:rPr>
-          <w:rFonts w:ascii="Consolas" w:hAnsi="Consolas"/>
-        </w:rPr>
-        <w:t xml:space="preserve">        "exposeContactWay": ,</w:t>
-      </w:r>
-    </w:p>
-    <w:p>
-      <w:pPr>
-        <w:rPr>
-          <w:rFonts w:ascii="Consolas" w:hAnsi="Consolas"/>
-        </w:rPr>
-      </w:pPr>
-      <w:r>
-        <w:rPr>
-          <w:rFonts w:ascii="Consolas" w:hAnsi="Consolas"/>
-        </w:rPr>
-        <w:t xml:space="preserve">        "exposeIdCardNumber":,</w:t>
-      </w:r>
-    </w:p>
-    <w:p>
-      <w:pPr>
-        <w:rPr>
-          <w:rFonts w:ascii="Consolas" w:hAnsi="Consolas"/>
-        </w:rPr>
-      </w:pPr>
-      <w:r>
-        <w:rPr>
-          <w:rFonts w:ascii="Consolas" w:hAnsi="Consolas"/>
-        </w:rPr>
-        <w:t xml:space="preserve">        "exposeQqNumber": ,</w:t>
-      </w:r>
-    </w:p>
-    <w:p>
-      <w:pPr>
-        <w:rPr>
-          <w:rFonts w:ascii="Consolas" w:hAnsi="Consolas"/>
-        </w:rPr>
-      </w:pPr>
-      <w:r>
-        <w:rPr>
-          <w:rFonts w:ascii="Consolas" w:hAnsi="Consolas"/>
-        </w:rPr>
-        <w:t xml:space="preserve">        "exposeEmail": ,</w:t>
-      </w:r>
-    </w:p>
-    <w:p>
-      <w:pPr>
-        <w:rPr>
-          <w:rFonts w:ascii="Consolas" w:hAnsi="Consolas"/>
-        </w:rPr>
-      </w:pPr>
-      <w:r>
-        <w:rPr>
-          <w:rFonts w:ascii="Consolas" w:hAnsi="Consolas"/>
-        </w:rPr>
-        <w:t xml:space="preserve">        "exposeBirthday": ,</w:t>
-      </w:r>
-    </w:p>
-    <w:p>
-      <w:pPr>
-        <w:rPr>
-          <w:rFonts w:ascii="Consolas" w:hAnsi="Consolas"/>
-        </w:rPr>
-      </w:pPr>
-      <w:r>
-        <w:rPr>
-          <w:rFonts w:ascii="Consolas" w:hAnsi="Consolas"/>
-        </w:rPr>
-        <w:t xml:space="preserve">        "exposeHeight": ,</w:t>
-      </w:r>
-    </w:p>
-    <w:p>
-      <w:pPr>
-        <w:rPr>
-          <w:rFonts w:ascii="Consolas" w:hAnsi="Consolas"/>
-        </w:rPr>
-      </w:pPr>
-      <w:r>
-        <w:rPr>
-          <w:rFonts w:ascii="Consolas" w:hAnsi="Consolas"/>
-        </w:rPr>
-        <w:t xml:space="preserve">        "exposeMajor": ,</w:t>
-      </w:r>
-    </w:p>
-    <w:p>
-      <w:pPr>
-        <w:rPr>
-          <w:rFonts w:ascii="Consolas" w:hAnsi="Consolas"/>
-        </w:rPr>
-      </w:pPr>
-      <w:r>
-        <w:rPr>
-          <w:rFonts w:ascii="Consolas" w:hAnsi="Consolas"/>
-        </w:rPr>
-        <w:t xml:space="preserve">        "exposePoliticalStatus": ,</w:t>
-      </w:r>
-    </w:p>
-    <w:p>
-      <w:pPr>
-        <w:rPr>
-          <w:rFonts w:ascii="Consolas" w:hAnsi="Consolas"/>
-        </w:rPr>
-      </w:pPr>
-      <w:r>
-        <w:rPr>
-          <w:rFonts w:ascii="Consolas" w:hAnsi="Consolas"/>
-        </w:rPr>
-        <w:t xml:space="preserve">        "exposeEthnicGroup": ,</w:t>
-      </w:r>
-    </w:p>
-    <w:p>
-      <w:pPr>
-        <w:rPr>
-          <w:rFonts w:ascii="Consolas" w:hAnsi="Consolas"/>
-        </w:rPr>
-      </w:pPr>
-      <w:r>
-        <w:rPr>
-          <w:rFonts w:ascii="Consolas" w:hAnsi="Consolas"/>
-        </w:rPr>
-        <w:t xml:space="preserve">        "exposeBirthOrigin": ,</w:t>
-      </w:r>
-    </w:p>
-    <w:p>
-      <w:pPr>
-        <w:rPr>
-          <w:rFonts w:ascii="Consolas" w:hAnsi="Consolas"/>
-        </w:rPr>
-      </w:pPr>
-      <w:r>
-        <w:rPr>
-          <w:rFonts w:ascii="Consolas" w:hAnsi="Consolas"/>
-        </w:rPr>
-        <w:t xml:space="preserve">        "exposeCollegeEntranceExamScore": ,</w:t>
-      </w:r>
-    </w:p>
-    <w:p>
-      <w:pPr>
-        <w:rPr>
-          <w:rFonts w:ascii="Consolas" w:hAnsi="Consolas"/>
-        </w:rPr>
-      </w:pPr>
-      <w:r>
-        <w:rPr>
-          <w:rFonts w:ascii="Consolas" w:hAnsi="Consolas"/>
-        </w:rPr>
-        <w:t xml:space="preserve">        "exposeCollegeEntranceExamEnglishScore": ,</w:t>
-      </w:r>
-    </w:p>
-    <w:p>
-      <w:pPr>
-        <w:rPr>
-          <w:rFonts w:ascii="Consolas" w:hAnsi="Consolas"/>
-        </w:rPr>
-      </w:pPr>
-      <w:r>
-        <w:rPr>
-          <w:rFonts w:ascii="Consolas" w:hAnsi="Consolas"/>
-        </w:rPr>
-        <w:t xml:space="preserve">        "exposeEntranceExamEnglishScore": ,</w:t>
-      </w:r>
-    </w:p>
-    <w:p>
-      <w:pPr>
-        <w:rPr>
-          <w:rFonts w:ascii="Consolas" w:hAnsi="Consolas"/>
-        </w:rPr>
-      </w:pPr>
-      <w:r>
-        <w:rPr>
-          <w:rFonts w:ascii="Consolas" w:hAnsi="Consolas"/>
-        </w:rPr>
-        <w:t xml:space="preserve">        "exposeHometownRailwayStation": ,</w:t>
-      </w:r>
-    </w:p>
-    <w:p>
-      <w:pPr>
-        <w:rPr>
-          <w:rFonts w:ascii="Consolas" w:hAnsi="Consolas"/>
-        </w:rPr>
-      </w:pPr>
-      <w:r>
-        <w:rPr>
-          <w:rFonts w:ascii="Consolas" w:hAnsi="Consolas"/>
-        </w:rPr>
-        <w:t xml:space="preserve">        "exp</w:t>
-      </w:r>
-      <w:r>
-        <w:rPr>
-          <w:rFonts w:ascii="Consolas" w:hAnsi="Consolas"/>
-        </w:rPr>
-        <w:t>oseProvince": ,</w:t>
-      </w:r>
-    </w:p>
-    <w:p>
-      <w:pPr>
-        <w:rPr>
-          <w:rFonts w:ascii="Consolas" w:hAnsi="Consolas"/>
-        </w:rPr>
-      </w:pPr>
-      <w:r>
-        <w:rPr>
-          <w:rFonts w:ascii="Consolas" w:hAnsi="Consolas"/>
-        </w:rPr>
-        <w:t xml:space="preserve">        "exposeCity": ,</w:t>
-      </w:r>
-    </w:p>
-    <w:p>
-      <w:pPr>
-        <w:rPr>
-          <w:rFonts w:ascii="Consolas" w:hAnsi="Consolas"/>
-        </w:rPr>
-      </w:pPr>
-      <w:r>
-        <w:rPr>
-          <w:rFonts w:ascii="Consolas" w:hAnsi="Consolas"/>
-        </w:rPr>
-        <w:t xml:space="preserve">        "exposeFamilyAddress": ,</w:t>
-      </w:r>
-    </w:p>
-    <w:p>
-      <w:pPr>
-        <w:rPr>
-          <w:rFonts w:ascii="Consolas" w:hAnsi="Consolas"/>
-        </w:rPr>
-      </w:pPr>
-      <w:r>
-        <w:rPr>
-          <w:rFonts w:ascii="Consolas" w:hAnsi="Consolas"/>
-        </w:rPr>
-        <w:t xml:space="preserve">        "exposeFamilyTelNumber": ,</w:t>
-      </w:r>
-    </w:p>
-    <w:p>
-      <w:pPr>
-        <w:rPr>
-          <w:rFonts w:ascii="Consolas" w:hAnsi="Consolas"/>
-        </w:rPr>
-      </w:pPr>
-      <w:r>
-        <w:rPr>
-          <w:rFonts w:ascii="Consolas" w:hAnsi="Consolas"/>
-        </w:rPr>
-        <w:t xml:space="preserve">        "exposePostcode": ,</w:t>
-      </w:r>
-    </w:p>
-    <w:p>
-      <w:pPr>
-        <w:rPr>
-          <w:rFonts w:ascii="Consolas" w:hAnsi="Consolas"/>
-        </w:rPr>
-      </w:pPr>
-      <w:r>
-        <w:rPr>
-          <w:rFonts w:ascii="Consolas" w:hAnsi="Consolas"/>
-        </w:rPr>
-        <w:t xml:space="preserve">        "exposeSpecialty": ,</w:t>
-      </w:r>
-    </w:p>
-    <w:p>
-      <w:pPr>
-        <w:rPr>
-          <w:rFonts w:ascii="Consolas" w:hAnsi="Consolas"/>
-        </w:rPr>
-      </w:pPr>
-      <w:r>
-        <w:rPr>
-          <w:rFonts w:ascii="Consolas" w:hAnsi="Consolas"/>
-        </w:rPr>
-        <w:t xml:space="preserve">        "exposeDutyInHighSchool": ,</w:t>
-      </w:r>
-    </w:p>
-    <w:p>
-      <w:pPr>
-        <w:ind w:left="420" w:firstLine="420"/>
-        <w:rPr>
-          <w:rFonts w:ascii="Consolas" w:hAnsi="Consolas"/>
-        </w:rPr>
-      </w:pPr>
-      <w:r>
-        <w:rPr>
-          <w:rFonts w:ascii="Consolas" w:hAnsi="Consolas"/>
-        </w:rPr>
-        <w:t>"exposeAwardInHighSchool": ,</w:t>
-      </w:r>
-    </w:p>
-    <w:p>
-      <w:pPr>
-        <w:rPr>
-          <w:rFonts w:ascii="Consolas" w:hAnsi="Consolas"/>
-        </w:rPr>
-      </w:pPr>
-      <w:r>
-        <w:rPr>
-          <w:rFonts w:ascii="Consolas" w:hAnsi="Consolas"/>
-        </w:rPr>
-        <w:t xml:space="preserve">        "exposeIsHadTechnologyCompetitionAward": ,</w:t>
-      </w:r>
-    </w:p>
-    <w:p>
-      <w:pPr>
-        <w:rPr>
-          <w:rFonts w:ascii="Consolas" w:hAnsi="Consolas"/>
-        </w:rPr>
-      </w:pPr>
-      <w:r>
-        <w:rPr>
-          <w:rFonts w:ascii="Consolas" w:hAnsi="Consolas"/>
-        </w:rPr>
-        <w:t xml:space="preserve">        "exposeFatherName": ,</w:t>
-      </w:r>
-    </w:p>
-    <w:p>
-      <w:pPr>
-        <w:rPr>
-          <w:rFonts w:ascii="Consolas" w:hAnsi="Consolas"/>
-        </w:rPr>
-      </w:pPr>
-      <w:r>
-        <w:rPr>
-          <w:rFonts w:ascii="Consolas" w:hAnsi="Consolas"/>
-        </w:rPr>
-        <w:t xml:space="preserve">        "exposeFatherWorkUnit": ,</w:t>
-      </w:r>
-    </w:p>
-    <w:p>
-      <w:pPr>
-        <w:rPr>
-          <w:rFonts w:ascii="Consolas" w:hAnsi="Consolas"/>
-        </w:rPr>
-      </w:pPr>
-      <w:r>
-        <w:rPr>
-          <w:rFonts w:ascii="Consolas" w:hAnsi="Consolas"/>
-        </w:rPr>
-        <w:t xml:space="preserve">        "exposeFatherWorkUnitAddress": ,</w:t>
-      </w:r>
-    </w:p>
-    <w:p>
-      <w:pPr>
-        <w:rPr>
-          <w:rFonts w:ascii="Consolas" w:hAnsi="Consolas"/>
-        </w:rPr>
-      </w:pPr>
-      <w:r>
-        <w:rPr>
-          <w:rFonts w:ascii="Consolas" w:hAnsi="Consolas"/>
-        </w:rPr>
-        <w:t xml:space="preserve">        "exposeFatherDuty": ,</w:t>
-      </w:r>
-    </w:p>
-    <w:p>
-      <w:pPr>
-        <w:rPr>
-          <w:rFonts w:ascii="Consolas" w:hAnsi="Consolas"/>
-        </w:rPr>
-      </w:pPr>
-      <w:r>
-        <w:rPr>
-          <w:rFonts w:ascii="Consolas" w:hAnsi="Consolas"/>
-        </w:rPr>
-        <w:t xml:space="preserve">        "exposeFatherPostcode": ,</w:t>
-      </w:r>
-    </w:p>
-    <w:p>
-      <w:pPr>
-        <w:rPr>
-          <w:rFonts w:ascii="Consolas" w:hAnsi="Consolas"/>
-        </w:rPr>
-      </w:pPr>
-      <w:r>
-        <w:rPr>
-          <w:rFonts w:ascii="Consolas" w:hAnsi="Consolas"/>
-        </w:rPr>
-        <w:t xml:space="preserve">        "exposeFatherTelNumber": ,</w:t>
-      </w:r>
-    </w:p>
-    <w:p>
-      <w:pPr>
-        <w:rPr>
-          <w:rFonts w:ascii="Consolas" w:hAnsi="Consolas"/>
-        </w:rPr>
-      </w:pPr>
-      <w:r>
-        <w:rPr>
-          <w:rFonts w:ascii="Consolas" w:hAnsi="Consolas"/>
-        </w:rPr>
-        <w:t xml:space="preserve"> </w:t>
-      </w:r>
-      <w:r>
-        <w:rPr>
-          <w:rFonts w:ascii="Consolas" w:hAnsi="Consolas"/>
-        </w:rPr>
-        <w:t xml:space="preserve">       "exposeMotherName": ,</w:t>
-      </w:r>
-    </w:p>
-    <w:p>
-      <w:pPr>
-        <w:rPr>
-          <w:rFonts w:ascii="Consolas" w:hAnsi="Consolas"/>
-        </w:rPr>
-      </w:pPr>
-      <w:r>
-        <w:rPr>
-          <w:rFonts w:ascii="Consolas" w:hAnsi="Consolas"/>
-        </w:rPr>
-        <w:t xml:space="preserve">        "exposeMotherWorkUnit": ,</w:t>
-      </w:r>
-    </w:p>
-    <w:p>
-      <w:pPr>
-        <w:rPr>
-          <w:rFonts w:ascii="Consolas" w:hAnsi="Consolas"/>
-        </w:rPr>
-      </w:pPr>
-      <w:r>
-        <w:rPr>
-          <w:rFonts w:ascii="Consolas" w:hAnsi="Consolas"/>
-        </w:rPr>
-        <w:t xml:space="preserve">        "exposeMotherWorkUnitAddress": ,</w:t>
-      </w:r>
-    </w:p>
-    <w:p>
-      <w:pPr>
-        <w:rPr>
-          <w:rFonts w:ascii="Consolas" w:hAnsi="Consolas"/>
-        </w:rPr>
-      </w:pPr>
-      <w:r>
-        <w:rPr>
-          <w:rFonts w:ascii="Consolas" w:hAnsi="Consolas"/>
-        </w:rPr>
-        <w:t xml:space="preserve">        "exposeMotherDuty": ,</w:t>
-      </w:r>
-    </w:p>
-    <w:p>
-      <w:pPr>
-        <w:rPr>
-          <w:rFonts w:ascii="Consolas" w:hAnsi="Consolas"/>
-        </w:rPr>
-      </w:pPr>
-      <w:r>
-        <w:rPr>
-          <w:rFonts w:ascii="Consolas" w:hAnsi="Consolas"/>
-        </w:rPr>
-        <w:t xml:space="preserve">        "exposeMotherPostcode": ,</w:t>
-      </w:r>
-    </w:p>
-    <w:p>
-      <w:pPr>
-        <w:rPr>
-          <w:rFonts w:ascii="Consolas" w:hAnsi="Consolas"/>
-        </w:rPr>
-      </w:pPr>
-      <w:r>
-        <w:rPr>
-          <w:rFonts w:ascii="Consolas" w:hAnsi="Consolas"/>
-        </w:rPr>
-        <w:t xml:space="preserve">        "exposeMotherTelNumber": </w:t>
-      </w:r>
-    </w:p>
-    <w:p>
-      <w:pPr>
-        <w:ind w:firstLine="420"/>
-        <w:rPr>
-          <w:rFonts w:ascii="Consolas" w:hAnsi="Consolas"/>
-        </w:rPr>
-      </w:pPr>
-      <w:r>
-        <w:rPr>
-          <w:rFonts w:ascii="Consolas" w:hAnsi="Consolas"/>
-        </w:rPr>
-        <w:t>}</w:t>
-      </w:r>
-    </w:p>
-    <w:p>
-      <w:pPr>
-        <w:ind w:firstLine="420"/>
-        <w:rPr>
-          <w:rFonts w:ascii="Consolas" w:hAnsi="Consolas"/>
-        </w:rPr>
-      </w:pPr>
-      <w:r>
-        <w:rPr>
-          <w:rFonts w:ascii="Consolas" w:hAnsi="Consolas"/>
-        </w:rPr>
-        <w:t>response:</w:t>
-      </w:r>
-    </w:p>
-    <w:p>
-      <w:pPr>
-        <w:ind w:firstLine="420"/>
-        <w:rPr>
-          <w:rFonts w:ascii="Consolas" w:hAnsi="Consolas"/>
-        </w:rPr>
-      </w:pPr>
-      <w:r>
-        <w:rPr>
-          <w:rFonts w:ascii="Consolas" w:hAnsi="Consolas"/>
-        </w:rPr>
-        <w:t>{</w:t>
-      </w:r>
-    </w:p>
-    <w:p>
-      <w:pPr>
-        <w:ind w:firstLine="420"/>
-        <w:rPr>
-          <w:rFonts w:ascii="Consolas" w:hAnsi="Consolas"/>
-        </w:rPr>
-      </w:pPr>
-      <w:r>
-        <w:rPr>
-          <w:rFonts w:ascii="Consolas" w:hAnsi="Consolas"/>
-        </w:rPr>
-        <w:t xml:space="preserve">    "success":,</w:t>
-      </w:r>
-    </w:p>
-    <w:p>
-      <w:pPr>
-        <w:ind w:firstLine="420"/>
-        <w:rPr>
-          <w:rFonts w:ascii="Consolas" w:hAnsi="Consolas"/>
-        </w:rPr>
-      </w:pPr>
-      <w:r>
-        <w:rPr>
-          <w:rFonts w:ascii="Consolas" w:hAnsi="Consolas"/>
-        </w:rPr>
-        <w:t xml:space="preserve">    "message": </w:t>
-      </w:r>
-    </w:p>
-    <w:p>
-      <w:pPr>
-        <w:ind w:firstLine="420"/>
-        <w:rPr>
-          <w:rFonts w:ascii="Consolas" w:hAnsi="Consolas"/>
-        </w:rPr>
-      </w:pPr>
-      <w:r>
-        <w:rPr>
-          <w:rFonts w:ascii="Consolas" w:hAnsi="Consolas"/>
-        </w:rPr>
-        <w:t>}</w:t>
-      </w:r>
-    </w:p>
-    <w:p>
-      <w:pPr>
-        <w:ind w:firstLine="420"/>
-        <w:rPr>
-          <w:rFonts w:ascii="Consolas" w:hAnsi="Consolas"/>
-        </w:rPr>
-      </w:pPr>
-      <w:r>
-        <w:rPr>
-          <w:rFonts w:ascii="Consolas" w:hAnsi="Consolas" w:hint="eastAsia"/>
-        </w:rPr>
-        <w:t>获取一个基本</w:t>
-      </w:r>
-      <w:r>
-        <w:rPr>
-          <w:rFonts w:ascii="Consolas" w:hAnsi="Consolas" w:hint="eastAsia"/>
-        </w:rPr>
-        <w:t>学生的所有信息</w:t>
+        <w:t>获取一个基本学生的所有信息</w:t>
       </w:r>
     </w:p>
     <w:p>
@@ -4996,13 +4900,7 @@
         <w:rPr>
           <w:rFonts w:ascii="Consolas" w:hAnsi="Consolas"/>
         </w:rPr>
-        <w:t xml:space="preserve">      </w:t>
-      </w:r>
-      <w:r>
-        <w:rPr>
-          <w:rFonts w:ascii="Consolas" w:hAnsi="Consolas"/>
-        </w:rPr>
-        <w:t xml:space="preserve">  "city":,</w:t>
+        <w:t xml:space="preserve">        "city":,</w:t>
       </w:r>
     </w:p>
     <w:p>
@@ -5268,13 +5166,7 @@
         <w:rPr>
           <w:rFonts w:ascii="Consolas" w:hAnsi="Consolas"/>
         </w:rPr>
-        <w:t xml:space="preserve">        "m</w:t>
-      </w:r>
-      <w:r>
-        <w:rPr>
-          <w:rFonts w:ascii="Consolas" w:hAnsi="Consolas"/>
-        </w:rPr>
-        <w:t xml:space="preserve">otherTelNumber": </w:t>
+        <w:t xml:space="preserve">        "motherTelNumber": </w:t>
       </w:r>
     </w:p>
     <w:p>
@@ -5637,13 +5529,7 @@
         <w:rPr>
           <w:rFonts w:ascii="Consolas" w:hAnsi="Consolas"/>
         </w:rPr>
-        <w:t xml:space="preserve">        "he</w:t>
-      </w:r>
-      <w:r>
-        <w:rPr>
-          <w:rFonts w:ascii="Consolas" w:hAnsi="Consolas"/>
-        </w:rPr>
-        <w:t>ight":,</w:t>
+        <w:t xml:space="preserve">        "height":,</w:t>
       </w:r>
     </w:p>
     <w:p>
@@ -5769,13 +5655,7 @@
         <w:rPr>
           <w:rFonts w:ascii="Consolas" w:hAnsi="Consolas"/>
         </w:rPr>
-        <w:t xml:space="preserve"> </w:t>
-      </w:r>
-      <w:r>
-        <w:rPr>
-          <w:rFonts w:ascii="Consolas" w:hAnsi="Consolas"/>
-        </w:rPr>
-        <w:t xml:space="preserve">       "province":,</w:t>
+        <w:t xml:space="preserve">        "province":,</w:t>
       </w:r>
     </w:p>
     <w:p>
@@ -6921,13 +6801,7 @@
         <w:rPr>
           <w:rFonts w:ascii="Consolas" w:hAnsi="Consolas"/>
         </w:rPr>
-        <w:t xml:space="preserve">        "isHadTechnologyCompetition</w:t>
-      </w:r>
-      <w:r>
-        <w:rPr>
-          <w:rFonts w:ascii="Consolas" w:hAnsi="Consolas"/>
-        </w:rPr>
-        <w:t>Award":,</w:t>
+        <w:t xml:space="preserve">        "isHadTechnologyCompetitionAward":,</w:t>
       </w:r>
     </w:p>
     <w:p>
@@ -8495,13 +8369,7 @@
         <w:rPr>
           <w:rFonts w:ascii="Consolas" w:hAnsi="Consolas"/>
         </w:rPr>
-        <w:t>metho</w:t>
-      </w:r>
-      <w:r>
-        <w:rPr>
-          <w:rFonts w:ascii="Consolas" w:hAnsi="Consolas"/>
-        </w:rPr>
-        <w:t>d:POST</w:t>
+        <w:t>method:POST</w:t>
       </w:r>
     </w:p>
     <w:p>
@@ -9113,13 +8981,7 @@
         <w:rPr>
           <w:rFonts w:ascii="Consolas" w:hAnsi="Consolas"/>
         </w:rPr>
-        <w:t>reques</w:t>
-      </w:r>
-      <w:r>
-        <w:rPr>
-          <w:rFonts w:ascii="Consolas" w:hAnsi="Consolas"/>
-        </w:rPr>
-        <w:t>t:</w:t>
+        <w:t>request:</w:t>
       </w:r>
     </w:p>
     <w:p>
@@ -9830,13 +9692,7 @@
         <w:rPr>
           <w:rFonts w:ascii="Consolas" w:hAnsi="Consolas"/>
         </w:rPr>
-        <w:t xml:space="preserve">   </w:t>
-      </w:r>
-      <w:r>
-        <w:rPr>
-          <w:rFonts w:ascii="Consolas" w:hAnsi="Consolas"/>
-        </w:rPr>
-        <w:t xml:space="preserve">     </w:t>
+        <w:t xml:space="preserve">        </w:t>
       </w:r>
     </w:p>
     <w:p>
@@ -10137,13 +9993,7 @@
         <w:rPr>
           <w:rFonts w:ascii="Consolas" w:hAnsi="Consolas"/>
         </w:rPr>
-        <w:t xml:space="preserve">        "other</w:t>
-      </w:r>
-      <w:r>
-        <w:rPr>
-          <w:rFonts w:ascii="Consolas" w:hAnsi="Consolas"/>
-        </w:rPr>
-        <w:t>Condition":,</w:t>
+        <w:t xml:space="preserve">        "otherCondition":,</w:t>
       </w:r>
     </w:p>
     <w:p>
@@ -10850,13 +10700,7 @@
         <w:rPr>
           <w:rFonts w:ascii="Consolas" w:hAnsi="Consolas"/>
         </w:rPr>
-        <w:t>Cont</w:t>
-      </w:r>
-      <w:r>
-        <w:rPr>
-          <w:rFonts w:ascii="Consolas" w:hAnsi="Consolas"/>
-        </w:rPr>
-        <w:t>ent-Type:application/json</w:t>
+        <w:t>Content-Type:application/json</w:t>
       </w:r>
     </w:p>
     <w:p>
@@ -11362,13 +11206,7 @@
         <w:rPr>
           <w:rFonts w:ascii="Consolas" w:hAnsi="Consolas"/>
         </w:rPr>
-        <w:t xml:space="preserve">            "helpType":</w:t>
-      </w:r>
-      <w:r>
-        <w:rPr>
-          <w:rFonts w:ascii="Consolas" w:hAnsi="Consolas"/>
-        </w:rPr>
-        <w:t>,</w:t>
+        <w:t xml:space="preserve">            "helpType":,</w:t>
       </w:r>
     </w:p>
     <w:p>
@@ -12006,13 +11844,7 @@
         <w:rPr>
           <w:rFonts w:ascii="Consolas" w:hAnsi="Consolas"/>
         </w:rPr>
-        <w:t xml:space="preserve">        "h</w:t>
-      </w:r>
-      <w:r>
-        <w:rPr>
-          <w:rFonts w:ascii="Consolas" w:hAnsi="Consolas"/>
-        </w:rPr>
-        <w:t>elpType":,</w:t>
+        <w:t xml:space="preserve">        "helpType":,</w:t>
       </w:r>
     </w:p>
     <w:p>
@@ -12649,13 +12481,7 @@
         <w:rPr>
           <w:rFonts w:ascii="Consolas" w:hAnsi="Consolas"/>
         </w:rPr>
-        <w:t xml:space="preserve">        "buli</w:t>
-      </w:r>
-      <w:r>
-        <w:rPr>
-          <w:rFonts w:ascii="Consolas" w:hAnsi="Consolas"/>
-        </w:rPr>
-        <w:t>dingBasis":,</w:t>
+        <w:t xml:space="preserve">        "bulidingBasis":,</w:t>
       </w:r>
     </w:p>
     <w:p>
@@ -12781,14 +12607,7 @@
             <w:rStyle w:val="a7"/>
             <w:rFonts w:ascii="Consolas" w:hAnsi="Consolas"/>
           </w:rPr>
-          <w:t>url:newhelp/api/archiveStuden</w:t>
-        </w:r>
-        <w:r>
-          <w:rPr>
-            <w:rStyle w:val="a7"/>
-            <w:rFonts w:ascii="Consolas" w:hAnsi="Consolas"/>
-          </w:rPr>
-          <w:t>t</w:t>
+          <w:t>url:newhelp/api/archiveStudent</w:t>
         </w:r>
       </w:hyperlink>
     </w:p>
@@ -13164,39 +12983,7 @@
         <w:rPr>
           <w:rFonts w:ascii="Consolas" w:hAnsi="Consolas"/>
         </w:rPr>
-        <w:t xml:space="preserve">            "changeTime":,</w:t>
-      </w:r>
-    </w:p>
-    <w:p>
-      <w:pPr>
-        <w:rPr>
-          <w:rFonts w:ascii="Consolas" w:hAnsi="Consolas"/>
-        </w:rPr>
-      </w:pPr>
-      <w:r>
-        <w:rPr>
-          <w:rFonts w:ascii="Consolas" w:hAnsi="Consolas"/>
-        </w:rPr>
-        <w:t xml:space="preserve">            "recorderNow":,</w:t>
-      </w:r>
-    </w:p>
-    <w:p>
-      <w:pPr>
-        <w:rPr>
-          <w:rFonts w:ascii="Consolas" w:hAnsi="Consolas"/>
-        </w:rPr>
-      </w:pPr>
-      <w:r>
-        <w:rPr>
-          <w:rFonts w:ascii="Consolas" w:hAnsi="Consolas"/>
-        </w:rPr>
-        <w:t xml:space="preserve">            "change</w:t>
-      </w:r>
-      <w:r>
-        <w:rPr>
-          <w:rFonts w:ascii="Consolas" w:hAnsi="Consolas"/>
-        </w:rPr>
-        <w:t xml:space="preserve">Reason": </w:t>
+        <w:t xml:space="preserve">            "changeReason": </w:t>
       </w:r>
     </w:p>
     <w:p>
@@ -13926,13 +13713,7 @@
         <w:rPr>
           <w:rFonts w:ascii="Consolas" w:hAnsi="Consolas"/>
         </w:rPr>
-        <w:t xml:space="preserve">        "way"</w:t>
-      </w:r>
-      <w:r>
-        <w:rPr>
-          <w:rFonts w:ascii="Consolas" w:hAnsi="Consolas"/>
-        </w:rPr>
-        <w:t>:,</w:t>
+        <w:t xml:space="preserve">        "way":,</w:t>
       </w:r>
     </w:p>
     <w:p>
@@ -14545,13 +14326,7 @@
         <w:rPr>
           <w:rFonts w:ascii="Consolas" w:hAnsi="Consolas"/>
         </w:rPr>
-        <w:t xml:space="preserve">        "</w:t>
-      </w:r>
-      <w:r>
-        <w:rPr>
-          <w:rFonts w:ascii="Consolas" w:hAnsi="Consolas"/>
-        </w:rPr>
-        <w:t xml:space="preserve">comment": </w:t>
+        <w:t xml:space="preserve">        "comment": </w:t>
       </w:r>
     </w:p>
     <w:p>
@@ -15223,13 +14998,7 @@
         <w:rPr>
           <w:rFonts w:ascii="Consolas" w:hAnsi="Consolas"/>
         </w:rPr>
-        <w:t xml:space="preserve">            "familyTelNumber</w:t>
-      </w:r>
-      <w:r>
-        <w:rPr>
-          <w:rFonts w:ascii="Consolas" w:hAnsi="Consolas"/>
-        </w:rPr>
-        <w:t>":,</w:t>
+        <w:t xml:space="preserve">            "familyTelNumber":,</w:t>
       </w:r>
     </w:p>
     <w:p>
@@ -15714,13 +15483,7 @@
         <w:rPr>
           <w:rFonts w:ascii="Consolas" w:hAnsi="Consolas"/>
         </w:rPr>
-        <w:t xml:space="preserve"> </w:t>
-      </w:r>
-      <w:r>
-        <w:rPr>
-          <w:rFonts w:ascii="Consolas" w:hAnsi="Consolas"/>
-        </w:rPr>
-        <w:t xml:space="preserve">           "attentionType":</w:t>
+        <w:t xml:space="preserve">            "attentionType":</w:t>
       </w:r>
     </w:p>
     <w:p>
@@ -16453,13 +16216,7 @@
         <w:rPr>
           <w:rFonts w:ascii="Consolas" w:hAnsi="Consolas"/>
         </w:rPr>
-        <w:t xml:space="preserve">   </w:t>
-      </w:r>
-      <w:r>
-        <w:rPr>
-          <w:rFonts w:ascii="Consolas" w:hAnsi="Consolas"/>
-        </w:rPr>
-        <w:t xml:space="preserve">     "motherTelNumber":,</w:t>
+        <w:t xml:space="preserve">        "motherTelNumber":,</w:t>
       </w:r>
     </w:p>
     <w:p>
@@ -16709,11 +16466,6 @@
           <w:rFonts w:ascii="Consolas" w:hAnsi="Consolas"/>
         </w:rPr>
         <w:tab/>
-      </w:r>
-      <w:r>
-        <w:rPr>
-          <w:rFonts w:ascii="Consolas" w:hAnsi="Consolas"/>
-        </w:rPr>
         <w:t>{</w:t>
       </w:r>
     </w:p>
@@ -16928,13 +16680,7 @@
         <w:rPr>
           <w:rFonts w:ascii="Consolas" w:hAnsi="Consolas" w:hint="eastAsia"/>
         </w:rPr>
-        <w:t>删除</w:t>
-      </w:r>
-      <w:r>
-        <w:rPr>
-          <w:rFonts w:ascii="Consolas" w:hAnsi="Consolas" w:hint="eastAsia"/>
-        </w:rPr>
-        <w:t>历史帮扶</w:t>
+        <w:t>删除历史帮扶</w:t>
       </w:r>
       <w:r>
         <w:rPr>
@@ -17109,11 +16855,6 @@
           <w:rFonts w:ascii="Consolas" w:hAnsi="Consolas"/>
         </w:rPr>
         <w:tab/>
-      </w:r>
-      <w:r>
-        <w:rPr>
-          <w:rFonts w:ascii="Consolas" w:hAnsi="Consolas"/>
-        </w:rPr>
         <w:t>historyArchive</w:t>
       </w:r>
       <w:r>
@@ -17277,7 +17018,7 @@
     <w:p>
       <w:pPr>
         <w:rPr>
-          <w:rFonts w:ascii="Consolas" w:hAnsi="Consolas" w:hint="eastAsia"/>
+          <w:rFonts w:ascii="Consolas" w:hAnsi="Consolas"/>
         </w:rPr>
       </w:pPr>
     </w:p>
@@ -18374,13 +18115,7 @@
         <w:rPr>
           <w:rFonts w:ascii="Consolas" w:hAnsi="Consolas"/>
         </w:rPr>
-        <w:t xml:space="preserve">        "ex</w:t>
-      </w:r>
-      <w:r>
-        <w:rPr>
-          <w:rFonts w:ascii="Consolas" w:hAnsi="Consolas"/>
-        </w:rPr>
-        <w:t>poseDormitory": ,</w:t>
+        <w:t xml:space="preserve">        "exposeDormitory": ,</w:t>
       </w:r>
     </w:p>
     <w:p>
@@ -18575,13 +18310,7 @@
         <w:rPr>
           <w:rFonts w:ascii="Consolas" w:hAnsi="Consolas"/>
         </w:rPr>
-        <w:t xml:space="preserve">        "expo</w:t>
-      </w:r>
-      <w:r>
-        <w:rPr>
-          <w:rFonts w:ascii="Consolas" w:hAnsi="Consolas"/>
-        </w:rPr>
-        <w:t>seProvince": ,</w:t>
+        <w:t xml:space="preserve">        "exposeProvince": ,</w:t>
       </w:r>
     </w:p>
     <w:p>
@@ -18686,13 +18415,7 @@
         <w:rPr>
           <w:rFonts w:ascii="Consolas" w:hAnsi="Consolas"/>
         </w:rPr>
-        <w:t xml:space="preserve">        "exposeIsHadTechnol</w:t>
-      </w:r>
-      <w:r>
-        <w:rPr>
-          <w:rFonts w:ascii="Consolas" w:hAnsi="Consolas"/>
-        </w:rPr>
-        <w:t>ogyCompetitionAward": ,</w:t>
+        <w:t xml:space="preserve">        "exposeIsHadTechnologyCompetitionAward": ,</w:t>
       </w:r>
     </w:p>
     <w:p>
@@ -19432,14 +19155,7 @@
           <w:rFonts w:ascii="Consolas" w:hAnsi="Consolas"/>
           <w:lang w:val="en-GB"/>
         </w:rPr>
-        <w:t xml:space="preserve">        "ex</w:t>
-      </w:r>
-      <w:r>
-        <w:rPr>
-          <w:rFonts w:ascii="Consolas" w:hAnsi="Consolas"/>
-          <w:lang w:val="en-GB"/>
-        </w:rPr>
-        <w:t>poseCollegeEntranceExamEnglishScore": ,</w:t>
+        <w:t xml:space="preserve">        "exposeCollegeEntranceExamEnglishScore": ,</w:t>
       </w:r>
     </w:p>
     <w:p>
@@ -19544,14 +19260,7 @@
           <w:rFonts w:ascii="Consolas" w:hAnsi="Consolas"/>
           <w:lang w:val="en-GB"/>
         </w:rPr>
-        <w:t xml:space="preserve">        "e</w:t>
-      </w:r>
-      <w:r>
-        <w:rPr>
-          <w:rFonts w:ascii="Consolas" w:hAnsi="Consolas"/>
-          <w:lang w:val="en-GB"/>
-        </w:rPr>
-        <w:t>xposePostcode": ,</w:t>
+        <w:t xml:space="preserve">        "exposePostcode": ,</w:t>
       </w:r>
     </w:p>
     <w:p>
@@ -19657,14 +19366,7 @@
           <w:rFonts w:ascii="Consolas" w:hAnsi="Consolas"/>
           <w:lang w:val="en-GB"/>
         </w:rPr>
-        <w:t xml:space="preserve">        "exposeFatherWorkUnit</w:t>
-      </w:r>
-      <w:r>
-        <w:rPr>
-          <w:rFonts w:ascii="Consolas" w:hAnsi="Consolas"/>
-          <w:lang w:val="en-GB"/>
-        </w:rPr>
-        <w:t>Address": ,</w:t>
+        <w:t xml:space="preserve">        "exposeFatherWorkUnitAddress": ,</w:t>
       </w:r>
     </w:p>
     <w:p>
@@ -20424,15 +20126,7 @@
             <w:rFonts w:ascii="Consolas" w:hAnsi="Consolas" w:hint="eastAsia"/>
             <w:lang w:val="en-GB"/>
           </w:rPr>
-          <w:t>p/api/expor</w:t>
-        </w:r>
-        <w:r>
-          <w:rPr>
-            <w:rStyle w:val="a7"/>
-            <w:rFonts w:ascii="Consolas" w:hAnsi="Consolas" w:hint="eastAsia"/>
-            <w:lang w:val="en-GB"/>
-          </w:rPr>
-          <w:t>t/record/{</w:t>
+          <w:t>p/api/export/record/{</w:t>
         </w:r>
         <w:r>
           <w:rPr>
@@ -21240,7 +20934,6 @@
   <w:style w:type="character" w:default="1" w:styleId="a0">
     <w:name w:val="Default Paragraph Font"/>
     <w:uiPriority w:val="1"/>
-    <w:semiHidden/>
     <w:unhideWhenUsed/>
   </w:style>
   <w:style w:type="table" w:default="1" w:styleId="a1">

</xml_diff>

<commit_message>
add historyArchive export function
</commit_message>
<xml_diff>
--- a/接口6.0.docx
+++ b/接口6.0.docx
@@ -20473,10 +20473,184 @@
       </w:r>
       <w:r>
         <w:rPr>
+          <w:rFonts w:ascii="Consolas" w:hAnsi="Consolas"/>
+          <w:lang w:val="en-GB"/>
+        </w:rPr>
+        <w:t>POST</w:t>
+      </w:r>
+    </w:p>
+    <w:p>
+      <w:pPr>
+        <w:rPr>
+          <w:rFonts w:ascii="Consolas" w:hAnsi="Consolas"/>
+          <w:lang w:val="en-GB"/>
+        </w:rPr>
+      </w:pPr>
+    </w:p>
+    <w:p>
+      <w:pPr>
+        <w:rPr>
+          <w:rFonts w:ascii="Consolas" w:hAnsi="Consolas"/>
+          <w:lang w:val="en-GB"/>
+        </w:rPr>
+      </w:pPr>
+      <w:r>
+        <w:rPr>
+          <w:rFonts w:ascii="Consolas" w:hAnsi="Consolas"/>
+          <w:lang w:val="en-GB"/>
+        </w:rPr>
+        <w:t>response:</w:t>
+      </w:r>
+    </w:p>
+    <w:p>
+      <w:pPr>
+        <w:rPr>
+          <w:rFonts w:ascii="Consolas" w:hAnsi="Consolas"/>
+          <w:lang w:val="en-GB"/>
+        </w:rPr>
+      </w:pPr>
+      <w:r>
+        <w:rPr>
           <w:rFonts w:ascii="Consolas" w:hAnsi="Consolas" w:hint="eastAsia"/>
           <w:lang w:val="en-GB"/>
         </w:rPr>
-        <w:t>GET</w:t>
+        <w:t>学生帮扶记录簿</w:t>
+      </w:r>
+      <w:r>
+        <w:rPr>
+          <w:rFonts w:ascii="Consolas" w:hAnsi="Consolas" w:hint="eastAsia"/>
+          <w:lang w:val="en-GB"/>
+        </w:rPr>
+        <w:t>.xlsx</w:t>
+      </w:r>
+    </w:p>
+    <w:p>
+      <w:pPr>
+        <w:rPr>
+          <w:rFonts w:ascii="Consolas" w:hAnsi="Consolas"/>
+          <w:lang w:val="en-GB"/>
+        </w:rPr>
+      </w:pPr>
+    </w:p>
+    <w:p>
+      <w:pPr>
+        <w:widowControl/>
+        <w:jc w:val="left"/>
+        <w:rPr>
+          <w:rFonts w:ascii="Consolas" w:hAnsi="Consolas"/>
+          <w:lang w:val="en-GB"/>
+        </w:rPr>
+      </w:pPr>
+      <w:r>
+        <w:rPr>
+          <w:rFonts w:ascii="Consolas" w:hAnsi="Consolas"/>
+          <w:lang w:val="en-GB"/>
+        </w:rPr>
+        <w:br w:type="page"/>
+      </w:r>
+    </w:p>
+    <w:p>
+      <w:pPr>
+        <w:rPr>
+          <w:rFonts w:ascii="Consolas" w:hAnsi="Consolas"/>
+          <w:lang w:val="en-GB"/>
+        </w:rPr>
+      </w:pPr>
+      <w:r>
+        <w:rPr>
+          <w:rFonts w:ascii="Consolas" w:hAnsi="Consolas" w:hint="eastAsia"/>
+          <w:lang w:val="en-GB"/>
+        </w:rPr>
+        <w:t>导出整本</w:t>
+      </w:r>
+      <w:r>
+        <w:rPr>
+          <w:rFonts w:ascii="Consolas" w:hAnsi="Consolas" w:hint="eastAsia"/>
+          <w:lang w:val="en-GB"/>
+        </w:rPr>
+        <w:t>历史</w:t>
+      </w:r>
+      <w:r>
+        <w:rPr>
+          <w:rFonts w:ascii="Consolas" w:hAnsi="Consolas" w:hint="eastAsia"/>
+          <w:lang w:val="en-GB"/>
+        </w:rPr>
+        <w:t>档案</w:t>
+      </w:r>
+    </w:p>
+    <w:p>
+      <w:pPr>
+        <w:rPr>
+          <w:rFonts w:ascii="Consolas" w:hAnsi="Consolas"/>
+          <w:lang w:val="en-GB"/>
+        </w:rPr>
+      </w:pPr>
+    </w:p>
+    <w:p>
+      <w:pPr>
+        <w:rPr>
+          <w:rFonts w:ascii="Consolas" w:hAnsi="Consolas"/>
+          <w:lang w:val="en-GB"/>
+        </w:rPr>
+      </w:pPr>
+      <w:r>
+        <w:rPr>
+          <w:rFonts w:ascii="Consolas" w:hAnsi="Consolas"/>
+          <w:lang w:val="en-GB"/>
+        </w:rPr>
+        <w:t>url:newhelp/api</w:t>
+      </w:r>
+      <w:r>
+        <w:rPr>
+          <w:rFonts w:ascii="Consolas" w:hAnsi="Consolas"/>
+          <w:lang w:val="en-GB"/>
+        </w:rPr>
+        <w:t>/export/historyArchive/{historyArchiveId}</w:t>
+      </w:r>
+    </w:p>
+    <w:p>
+      <w:pPr>
+        <w:rPr>
+          <w:rFonts w:ascii="Consolas" w:hAnsi="Consolas"/>
+          <w:lang w:val="en-GB"/>
+        </w:rPr>
+      </w:pPr>
+    </w:p>
+    <w:p>
+      <w:pPr>
+        <w:rPr>
+          <w:rFonts w:ascii="Consolas" w:hAnsi="Consolas"/>
+          <w:lang w:val="en-GB"/>
+        </w:rPr>
+      </w:pPr>
+      <w:r>
+        <w:rPr>
+          <w:rFonts w:ascii="Consolas" w:hAnsi="Consolas"/>
+          <w:lang w:val="en-GB"/>
+        </w:rPr>
+        <w:t>request:</w:t>
+      </w:r>
+    </w:p>
+    <w:p>
+      <w:pPr>
+        <w:rPr>
+          <w:rFonts w:ascii="Consolas" w:hAnsi="Consolas"/>
+          <w:lang w:val="en-GB"/>
+        </w:rPr>
+      </w:pPr>
+      <w:r>
+        <w:rPr>
+          <w:rFonts w:ascii="Consolas" w:hAnsi="Consolas"/>
+          <w:lang w:val="en-GB"/>
+        </w:rPr>
+        <w:t>method:</w:t>
+      </w:r>
+      <w:r>
+        <w:rPr>
+          <w:rFonts w:ascii="Consolas" w:hAnsi="Consolas"/>
+          <w:lang w:val="en-GB"/>
+        </w:rPr>
+        <w:t>POST</w:t>
       </w:r>
     </w:p>
     <w:p>
@@ -20505,20 +20679,20 @@
     <w:p>
       <w:pPr>
         <w:rPr>
-          <w:rFonts w:ascii="Consolas" w:hAnsi="Consolas"/>
-          <w:lang w:val="en-GB"/>
-        </w:rPr>
-      </w:pPr>
-      <w:r>
-        <w:rPr>
           <w:rFonts w:ascii="Consolas" w:hAnsi="Consolas" w:hint="eastAsia"/>
           <w:lang w:val="en-GB"/>
         </w:rPr>
+      </w:pPr>
+      <w:r>
+        <w:rPr>
+          <w:rFonts w:ascii="Consolas" w:hAnsi="Consolas" w:hint="eastAsia"/>
+          <w:lang w:val="en-GB"/>
+        </w:rPr>
         <w:t>学生帮扶记录簿</w:t>
       </w:r>
       <w:r>
         <w:rPr>
-          <w:rFonts w:ascii="Consolas" w:hAnsi="Consolas" w:hint="eastAsia"/>
+          <w:rFonts w:ascii="Consolas" w:hAnsi="Consolas"/>
           <w:lang w:val="en-GB"/>
         </w:rPr>
         <w:t>.xlsx</w:t>
@@ -20934,6 +21108,7 @@
   <w:style w:type="character" w:default="1" w:styleId="a0">
     <w:name w:val="Default Paragraph Font"/>
     <w:uiPriority w:val="1"/>
+    <w:semiHidden/>
     <w:unhideWhenUsed/>
   </w:style>
   <w:style w:type="table" w:default="1" w:styleId="a1">

</xml_diff>

<commit_message>
add new api for search as well as export student base info
</commit_message>
<xml_diff>
--- a/接口6.0.docx
+++ b/接口6.0.docx
@@ -19587,6 +19587,1534 @@
         </w:rPr>
         <w:t>.xlsx</w:t>
       </w:r>
+    </w:p>
+    <w:p>
+      <w:pPr>
+        <w:rPr>
+          <w:rFonts w:ascii="Consolas" w:hAnsi="Consolas"/>
+          <w:lang w:val="en-GB"/>
+        </w:rPr>
+      </w:pPr>
+    </w:p>
+    <w:p>
+      <w:pPr>
+        <w:rPr>
+          <w:rFonts w:ascii="Consolas" w:hAnsi="Consolas"/>
+          <w:lang w:val="en-GB"/>
+        </w:rPr>
+      </w:pPr>
+      <w:r>
+        <w:rPr>
+          <w:rFonts w:ascii="Consolas" w:hAnsi="Consolas" w:hint="eastAsia"/>
+          <w:lang w:val="en-GB"/>
+        </w:rPr>
+        <w:t>搜索并</w:t>
+      </w:r>
+      <w:r>
+        <w:rPr>
+          <w:rFonts w:ascii="Consolas" w:hAnsi="Consolas" w:hint="eastAsia"/>
+          <w:lang w:val="en-GB"/>
+        </w:rPr>
+        <w:t>导出基本学生信息</w:t>
+      </w:r>
+    </w:p>
+    <w:p>
+      <w:pPr>
+        <w:rPr>
+          <w:rFonts w:ascii="Consolas" w:hAnsi="Consolas"/>
+          <w:lang w:val="en-GB"/>
+        </w:rPr>
+      </w:pPr>
+      <w:r>
+        <w:rPr>
+          <w:rFonts w:ascii="Consolas" w:hAnsi="Consolas"/>
+          <w:lang w:val="en-GB"/>
+        </w:rPr>
+        <w:t>url:newhelp/api</w:t>
+      </w:r>
+      <w:r>
+        <w:rPr>
+          <w:rFonts w:ascii="Consolas" w:hAnsi="Consolas"/>
+          <w:lang w:val="en-GB"/>
+        </w:rPr>
+        <w:t>/export/search/baseStudent</w:t>
+      </w:r>
+    </w:p>
+    <w:p>
+      <w:pPr>
+        <w:rPr>
+          <w:rFonts w:ascii="Consolas" w:hAnsi="Consolas"/>
+          <w:lang w:val="en-GB"/>
+        </w:rPr>
+      </w:pPr>
+    </w:p>
+    <w:p>
+      <w:pPr>
+        <w:rPr>
+          <w:rFonts w:ascii="Consolas" w:hAnsi="Consolas"/>
+          <w:lang w:val="en-GB"/>
+        </w:rPr>
+      </w:pPr>
+      <w:r>
+        <w:rPr>
+          <w:rFonts w:ascii="Consolas" w:hAnsi="Consolas"/>
+          <w:lang w:val="en-GB"/>
+        </w:rPr>
+        <w:t>request:</w:t>
+      </w:r>
+    </w:p>
+    <w:p>
+      <w:pPr>
+        <w:rPr>
+          <w:rFonts w:ascii="Consolas" w:hAnsi="Consolas"/>
+          <w:lang w:val="en-GB"/>
+        </w:rPr>
+      </w:pPr>
+      <w:r>
+        <w:rPr>
+          <w:rFonts w:ascii="Consolas" w:hAnsi="Consolas"/>
+          <w:lang w:val="en-GB"/>
+        </w:rPr>
+        <w:t>method:POST</w:t>
+      </w:r>
+    </w:p>
+    <w:p>
+      <w:pPr>
+        <w:rPr>
+          <w:rFonts w:ascii="Consolas" w:hAnsi="Consolas"/>
+          <w:lang w:val="en-GB"/>
+        </w:rPr>
+      </w:pPr>
+      <w:r>
+        <w:rPr>
+          <w:rFonts w:ascii="Consolas" w:hAnsi="Consolas"/>
+          <w:lang w:val="en-GB"/>
+        </w:rPr>
+        <w:t>Content-Type: multipart/form-data</w:t>
+      </w:r>
+    </w:p>
+    <w:p>
+      <w:pPr>
+        <w:rPr>
+          <w:rFonts w:ascii="Consolas" w:eastAsia="宋体" w:hAnsi="Consolas" w:cs="Times New Roman"/>
+          <w:lang w:val="en-GB"/>
+        </w:rPr>
+      </w:pPr>
+      <w:r>
+        <w:rPr>
+          <w:rFonts w:ascii="Consolas" w:eastAsia="宋体" w:hAnsi="Consolas" w:cs="Times New Roman"/>
+          <w:lang w:val="en-GB"/>
+        </w:rPr>
+        <w:t>body:</w:t>
+      </w:r>
+    </w:p>
+    <w:p>
+      <w:pPr>
+        <w:ind w:firstLine="420"/>
+        <w:rPr>
+          <w:rFonts w:ascii="Consolas" w:eastAsia="宋体" w:hAnsi="Consolas" w:cs="Times New Roman"/>
+        </w:rPr>
+      </w:pPr>
+      <w:r>
+        <w:rPr>
+          <w:rFonts w:ascii="Consolas" w:eastAsia="宋体" w:hAnsi="Consolas" w:cs="Times New Roman" w:hint="eastAsia"/>
+        </w:rPr>
+        <w:t>json:{</w:t>
+      </w:r>
+    </w:p>
+    <w:p>
+      <w:pPr>
+        <w:ind w:left="420" w:firstLine="420"/>
+        <w:rPr>
+          <w:rFonts w:ascii="Consolas" w:eastAsia="宋体" w:hAnsi="Consolas" w:cs="Times New Roman"/>
+        </w:rPr>
+      </w:pPr>
+      <w:r>
+        <w:rPr>
+          <w:rFonts w:ascii="Consolas" w:eastAsia="宋体" w:hAnsi="Consolas" w:cs="Times New Roman" w:hint="eastAsia"/>
+        </w:rPr>
+        <w:t>teacherId:</w:t>
+      </w:r>
+    </w:p>
+    <w:p>
+      <w:pPr>
+        <w:ind w:firstLine="420"/>
+        <w:rPr>
+          <w:rFonts w:ascii="Consolas" w:eastAsia="宋体" w:hAnsi="Consolas" w:cs="Times New Roman"/>
+        </w:rPr>
+      </w:pPr>
+      <w:r>
+        <w:rPr>
+          <w:rFonts w:ascii="Consolas" w:eastAsia="宋体" w:hAnsi="Consolas" w:cs="Times New Roman" w:hint="eastAsia"/>
+        </w:rPr>
+        <w:t>},</w:t>
+      </w:r>
+    </w:p>
+    <w:p>
+      <w:pPr>
+        <w:ind w:firstLine="420"/>
+        <w:rPr>
+          <w:rFonts w:ascii="Consolas" w:eastAsia="宋体" w:hAnsi="Consolas" w:cs="Times New Roman"/>
+        </w:rPr>
+      </w:pPr>
+      <w:r>
+        <w:rPr>
+          <w:rFonts w:ascii="Consolas" w:eastAsia="宋体" w:hAnsi="Consolas" w:cs="Times New Roman" w:hint="eastAsia"/>
+        </w:rPr>
+        <w:t>token:,</w:t>
+      </w:r>
+    </w:p>
+    <w:p>
+      <w:pPr>
+        <w:ind w:firstLine="420"/>
+        <w:rPr>
+          <w:rFonts w:ascii="Consolas" w:eastAsia="宋体" w:hAnsi="Consolas" w:cs="Times New Roman"/>
+        </w:rPr>
+      </w:pPr>
+      <w:r>
+        <w:rPr>
+          <w:rFonts w:ascii="Consolas" w:eastAsia="宋体" w:hAnsi="Consolas" w:cs="Times New Roman" w:hint="eastAsia"/>
+        </w:rPr>
+        <w:t>keywords:{</w:t>
+      </w:r>
+    </w:p>
+    <w:p>
+      <w:pPr>
+        <w:ind w:left="840" w:firstLine="420"/>
+        <w:rPr>
+          <w:rFonts w:ascii="Consolas" w:eastAsia="宋体" w:hAnsi="Consolas" w:cs="Times New Roman"/>
+        </w:rPr>
+      </w:pPr>
+      <w:r>
+        <w:rPr>
+          <w:rFonts w:ascii="Consolas" w:eastAsia="宋体" w:hAnsi="Consolas" w:cs="Times New Roman"/>
+        </w:rPr>
+        <w:t>"studentId":,</w:t>
+      </w:r>
+    </w:p>
+    <w:p>
+      <w:pPr>
+        <w:rPr>
+          <w:rFonts w:ascii="Consolas" w:eastAsia="宋体" w:hAnsi="Consolas" w:cs="Times New Roman"/>
+        </w:rPr>
+      </w:pPr>
+      <w:r>
+        <w:rPr>
+          <w:rFonts w:ascii="Consolas" w:eastAsia="宋体" w:hAnsi="Consolas" w:cs="Times New Roman"/>
+        </w:rPr>
+        <w:t xml:space="preserve">            "name":,</w:t>
+      </w:r>
+    </w:p>
+    <w:p>
+      <w:pPr>
+        <w:rPr>
+          <w:rFonts w:ascii="Consolas" w:eastAsia="宋体" w:hAnsi="Consolas" w:cs="Times New Roman"/>
+        </w:rPr>
+      </w:pPr>
+      <w:r>
+        <w:rPr>
+          <w:rFonts w:ascii="Consolas" w:eastAsia="宋体" w:hAnsi="Consolas" w:cs="Times New Roman"/>
+        </w:rPr>
+        <w:t xml:space="preserve">            "grade":,</w:t>
+      </w:r>
+    </w:p>
+    <w:p>
+      <w:pPr>
+        <w:rPr>
+          <w:rFonts w:ascii="Consolas" w:eastAsia="宋体" w:hAnsi="Consolas" w:cs="Times New Roman"/>
+        </w:rPr>
+      </w:pPr>
+      <w:r>
+        <w:rPr>
+          <w:rFonts w:ascii="Consolas" w:eastAsia="宋体" w:hAnsi="Consolas" w:cs="Times New Roman"/>
+        </w:rPr>
+        <w:t xml:space="preserve">            "studentClass":,</w:t>
+      </w:r>
+    </w:p>
+    <w:p>
+      <w:pPr>
+        <w:rPr>
+          <w:rFonts w:ascii="Consolas" w:eastAsia="宋体" w:hAnsi="Consolas" w:cs="Times New Roman"/>
+        </w:rPr>
+      </w:pPr>
+      <w:r>
+        <w:rPr>
+          <w:rFonts w:ascii="Consolas" w:eastAsia="宋体" w:hAnsi="Consolas" w:cs="Times New Roman"/>
+        </w:rPr>
+        <w:t xml:space="preserve">            "sex":,</w:t>
+      </w:r>
+    </w:p>
+    <w:p>
+      <w:pPr>
+        <w:rPr>
+          <w:rFonts w:ascii="Consolas" w:eastAsia="宋体" w:hAnsi="Consolas" w:cs="Times New Roman"/>
+        </w:rPr>
+      </w:pPr>
+      <w:r>
+        <w:rPr>
+          <w:rFonts w:ascii="Consolas" w:eastAsia="宋体" w:hAnsi="Consolas" w:cs="Times New Roman"/>
+        </w:rPr>
+        <w:t xml:space="preserve">            "duty":,</w:t>
+      </w:r>
+    </w:p>
+    <w:p>
+      <w:pPr>
+        <w:rPr>
+          <w:rFonts w:ascii="Consolas" w:eastAsia="宋体" w:hAnsi="Consolas" w:cs="Times New Roman"/>
+        </w:rPr>
+      </w:pPr>
+      <w:r>
+        <w:rPr>
+          <w:rFonts w:ascii="Consolas" w:eastAsia="宋体" w:hAnsi="Consolas" w:cs="Times New Roman"/>
+        </w:rPr>
+        <w:t xml:space="preserve">            "dormitory":,</w:t>
+      </w:r>
+    </w:p>
+    <w:p>
+      <w:pPr>
+        <w:rPr>
+          <w:rFonts w:ascii="Consolas" w:eastAsia="宋体" w:hAnsi="Consolas" w:cs="Times New Roman"/>
+        </w:rPr>
+      </w:pPr>
+      <w:r>
+        <w:rPr>
+          <w:rFonts w:ascii="Consolas" w:eastAsia="宋体" w:hAnsi="Consolas" w:cs="Times New Roman"/>
+        </w:rPr>
+        <w:t xml:space="preserve">            "contactWay":,</w:t>
+      </w:r>
+    </w:p>
+    <w:p>
+      <w:pPr>
+        <w:rPr>
+          <w:rFonts w:ascii="Consolas" w:eastAsia="宋体" w:hAnsi="Consolas" w:cs="Times New Roman"/>
+        </w:rPr>
+      </w:pPr>
+      <w:r>
+        <w:rPr>
+          <w:rFonts w:ascii="Consolas" w:eastAsia="宋体" w:hAnsi="Consolas" w:cs="Times New Roman"/>
+        </w:rPr>
+        <w:t xml:space="preserve">            "idCardNumber":,</w:t>
+      </w:r>
+    </w:p>
+    <w:p>
+      <w:pPr>
+        <w:rPr>
+          <w:rFonts w:ascii="Consolas" w:eastAsia="宋体" w:hAnsi="Consolas" w:cs="Times New Roman"/>
+        </w:rPr>
+      </w:pPr>
+      <w:r>
+        <w:rPr>
+          <w:rFonts w:ascii="Consolas" w:eastAsia="宋体" w:hAnsi="Consolas" w:cs="Times New Roman"/>
+        </w:rPr>
+        <w:t xml:space="preserve">            "qqNumber":,</w:t>
+      </w:r>
+    </w:p>
+    <w:p>
+      <w:pPr>
+        <w:rPr>
+          <w:rFonts w:ascii="Consolas" w:eastAsia="宋体" w:hAnsi="Consolas" w:cs="Times New Roman"/>
+        </w:rPr>
+      </w:pPr>
+      <w:r>
+        <w:rPr>
+          <w:rFonts w:ascii="Consolas" w:eastAsia="宋体" w:hAnsi="Consolas" w:cs="Times New Roman"/>
+        </w:rPr>
+        <w:t xml:space="preserve">            "email":,</w:t>
+      </w:r>
+    </w:p>
+    <w:p>
+      <w:pPr>
+        <w:rPr>
+          <w:rFonts w:ascii="Consolas" w:eastAsia="宋体" w:hAnsi="Consolas" w:cs="Times New Roman"/>
+        </w:rPr>
+      </w:pPr>
+      <w:r>
+        <w:rPr>
+          <w:rFonts w:ascii="Consolas" w:eastAsia="宋体" w:hAnsi="Consolas" w:cs="Times New Roman"/>
+        </w:rPr>
+        <w:t xml:space="preserve">            "birthday":,</w:t>
+      </w:r>
+    </w:p>
+    <w:p>
+      <w:pPr>
+        <w:rPr>
+          <w:rFonts w:ascii="Consolas" w:eastAsia="宋体" w:hAnsi="Consolas" w:cs="Times New Roman"/>
+        </w:rPr>
+      </w:pPr>
+      <w:r>
+        <w:rPr>
+          <w:rFonts w:ascii="Consolas" w:eastAsia="宋体" w:hAnsi="Consolas" w:cs="Times New Roman"/>
+        </w:rPr>
+        <w:t xml:space="preserve">            "height":,</w:t>
+      </w:r>
+    </w:p>
+    <w:p>
+      <w:pPr>
+        <w:rPr>
+          <w:rFonts w:ascii="Consolas" w:eastAsia="宋体" w:hAnsi="Consolas" w:cs="Times New Roman"/>
+        </w:rPr>
+      </w:pPr>
+      <w:r>
+        <w:rPr>
+          <w:rFonts w:ascii="Consolas" w:eastAsia="宋体" w:hAnsi="Consolas" w:cs="Times New Roman"/>
+        </w:rPr>
+        <w:t xml:space="preserve">            "major":,</w:t>
+      </w:r>
+    </w:p>
+    <w:p>
+      <w:pPr>
+        <w:rPr>
+          <w:rFonts w:ascii="Consolas" w:eastAsia="宋体" w:hAnsi="Consolas" w:cs="Times New Roman"/>
+        </w:rPr>
+      </w:pPr>
+      <w:r>
+        <w:rPr>
+          <w:rFonts w:ascii="Consolas" w:eastAsia="宋体" w:hAnsi="Consolas" w:cs="Times New Roman"/>
+        </w:rPr>
+        <w:t xml:space="preserve">            "politicalStatus":,</w:t>
+      </w:r>
+    </w:p>
+    <w:p>
+      <w:pPr>
+        <w:rPr>
+          <w:rFonts w:ascii="Consolas" w:eastAsia="宋体" w:hAnsi="Consolas" w:cs="Times New Roman"/>
+        </w:rPr>
+      </w:pPr>
+      <w:r>
+        <w:rPr>
+          <w:rFonts w:ascii="Consolas" w:eastAsia="宋体" w:hAnsi="Consolas" w:cs="Times New Roman"/>
+        </w:rPr>
+        <w:t xml:space="preserve">            "ethnicGroup":,</w:t>
+      </w:r>
+    </w:p>
+    <w:p>
+      <w:pPr>
+        <w:rPr>
+          <w:rFonts w:ascii="Consolas" w:eastAsia="宋体" w:hAnsi="Consolas" w:cs="Times New Roman"/>
+        </w:rPr>
+      </w:pPr>
+      <w:r>
+        <w:rPr>
+          <w:rFonts w:ascii="Consolas" w:eastAsia="宋体" w:hAnsi="Consolas" w:cs="Times New Roman"/>
+        </w:rPr>
+        <w:t xml:space="preserve">            "birthOrigin":,</w:t>
+      </w:r>
+    </w:p>
+    <w:p>
+      <w:pPr>
+        <w:rPr>
+          <w:rFonts w:ascii="Consolas" w:eastAsia="宋体" w:hAnsi="Consolas" w:cs="Times New Roman"/>
+        </w:rPr>
+      </w:pPr>
+      <w:r>
+        <w:rPr>
+          <w:rFonts w:ascii="Consolas" w:eastAsia="宋体" w:hAnsi="Consolas" w:cs="Times New Roman"/>
+        </w:rPr>
+        <w:t xml:space="preserve">            "collegeEntranceExamScore":,</w:t>
+      </w:r>
+    </w:p>
+    <w:p>
+      <w:pPr>
+        <w:rPr>
+          <w:rFonts w:ascii="Consolas" w:eastAsia="宋体" w:hAnsi="Consolas" w:cs="Times New Roman"/>
+        </w:rPr>
+      </w:pPr>
+      <w:r>
+        <w:rPr>
+          <w:rFonts w:ascii="Consolas" w:eastAsia="宋体" w:hAnsi="Consolas" w:cs="Times New Roman"/>
+        </w:rPr>
+        <w:t xml:space="preserve">            "collegeEntranceExamEnglishScore":,</w:t>
+      </w:r>
+    </w:p>
+    <w:p>
+      <w:pPr>
+        <w:rPr>
+          <w:rFonts w:ascii="Consolas" w:eastAsia="宋体" w:hAnsi="Consolas" w:cs="Times New Roman"/>
+        </w:rPr>
+      </w:pPr>
+      <w:r>
+        <w:rPr>
+          <w:rFonts w:ascii="Consolas" w:eastAsia="宋体" w:hAnsi="Consolas" w:cs="Times New Roman"/>
+        </w:rPr>
+        <w:t xml:space="preserve">            "entranceExamEnglishScore":,</w:t>
+      </w:r>
+    </w:p>
+    <w:p>
+      <w:pPr>
+        <w:rPr>
+          <w:rFonts w:ascii="Consolas" w:eastAsia="宋体" w:hAnsi="Consolas" w:cs="Times New Roman"/>
+        </w:rPr>
+      </w:pPr>
+      <w:r>
+        <w:rPr>
+          <w:rFonts w:ascii="Consolas" w:eastAsia="宋体" w:hAnsi="Consolas" w:cs="Times New Roman"/>
+        </w:rPr>
+        <w:t xml:space="preserve">            "hometownRailwayStation":,</w:t>
+      </w:r>
+    </w:p>
+    <w:p>
+      <w:pPr>
+        <w:rPr>
+          <w:rFonts w:ascii="Consolas" w:eastAsia="宋体" w:hAnsi="Consolas" w:cs="Times New Roman"/>
+        </w:rPr>
+      </w:pPr>
+      <w:r>
+        <w:rPr>
+          <w:rFonts w:ascii="Consolas" w:eastAsia="宋体" w:hAnsi="Consolas" w:cs="Times New Roman"/>
+        </w:rPr>
+        <w:t xml:space="preserve">            "province":,</w:t>
+      </w:r>
+    </w:p>
+    <w:p>
+      <w:pPr>
+        <w:rPr>
+          <w:rFonts w:ascii="Consolas" w:eastAsia="宋体" w:hAnsi="Consolas" w:cs="Times New Roman"/>
+        </w:rPr>
+      </w:pPr>
+      <w:r>
+        <w:rPr>
+          <w:rFonts w:ascii="Consolas" w:eastAsia="宋体" w:hAnsi="Consolas" w:cs="Times New Roman"/>
+        </w:rPr>
+        <w:t xml:space="preserve">            "city":,</w:t>
+      </w:r>
+    </w:p>
+    <w:p>
+      <w:pPr>
+        <w:rPr>
+          <w:rFonts w:ascii="Consolas" w:eastAsia="宋体" w:hAnsi="Consolas" w:cs="Times New Roman"/>
+        </w:rPr>
+      </w:pPr>
+      <w:r>
+        <w:rPr>
+          <w:rFonts w:ascii="Consolas" w:eastAsia="宋体" w:hAnsi="Consolas" w:cs="Times New Roman"/>
+        </w:rPr>
+        <w:t xml:space="preserve">            "familyAddress":,</w:t>
+      </w:r>
+    </w:p>
+    <w:p>
+      <w:pPr>
+        <w:rPr>
+          <w:rFonts w:ascii="Consolas" w:eastAsia="宋体" w:hAnsi="Consolas" w:cs="Times New Roman"/>
+        </w:rPr>
+      </w:pPr>
+      <w:r>
+        <w:rPr>
+          <w:rFonts w:ascii="Consolas" w:eastAsia="宋体" w:hAnsi="Consolas" w:cs="Times New Roman"/>
+        </w:rPr>
+        <w:t xml:space="preserve">            "familyTelNumber":,</w:t>
+      </w:r>
+    </w:p>
+    <w:p>
+      <w:pPr>
+        <w:rPr>
+          <w:rFonts w:ascii="Consolas" w:eastAsia="宋体" w:hAnsi="Consolas" w:cs="Times New Roman"/>
+        </w:rPr>
+      </w:pPr>
+      <w:r>
+        <w:rPr>
+          <w:rFonts w:ascii="Consolas" w:eastAsia="宋体" w:hAnsi="Consolas" w:cs="Times New Roman"/>
+        </w:rPr>
+        <w:t xml:space="preserve">            "postcode":,</w:t>
+      </w:r>
+    </w:p>
+    <w:p>
+      <w:pPr>
+        <w:rPr>
+          <w:rFonts w:ascii="Consolas" w:eastAsia="宋体" w:hAnsi="Consolas" w:cs="Times New Roman"/>
+        </w:rPr>
+      </w:pPr>
+      <w:r>
+        <w:rPr>
+          <w:rFonts w:ascii="Consolas" w:eastAsia="宋体" w:hAnsi="Consolas" w:cs="Times New Roman"/>
+        </w:rPr>
+        <w:t xml:space="preserve">            "specialty":,</w:t>
+      </w:r>
+    </w:p>
+    <w:p>
+      <w:pPr>
+        <w:rPr>
+          <w:rFonts w:ascii="Consolas" w:eastAsia="宋体" w:hAnsi="Consolas" w:cs="Times New Roman"/>
+        </w:rPr>
+      </w:pPr>
+      <w:r>
+        <w:rPr>
+          <w:rFonts w:ascii="Consolas" w:eastAsia="宋体" w:hAnsi="Consolas" w:cs="Times New Roman"/>
+        </w:rPr>
+        <w:t xml:space="preserve">            "dutyInHighSchool":,</w:t>
+      </w:r>
+    </w:p>
+    <w:p>
+      <w:pPr>
+        <w:ind w:left="840" w:firstLine="420"/>
+        <w:rPr>
+          <w:rFonts w:ascii="Consolas" w:eastAsia="宋体" w:hAnsi="Consolas" w:cs="Times New Roman"/>
+        </w:rPr>
+      </w:pPr>
+      <w:r>
+        <w:rPr>
+          <w:rFonts w:ascii="Consolas" w:eastAsia="宋体" w:hAnsi="Consolas" w:cs="Times New Roman"/>
+        </w:rPr>
+        <w:t>"awardInHighSchool":,</w:t>
+      </w:r>
+    </w:p>
+    <w:p>
+      <w:pPr>
+        <w:rPr>
+          <w:rFonts w:ascii="Consolas" w:eastAsia="宋体" w:hAnsi="Consolas" w:cs="Times New Roman"/>
+        </w:rPr>
+      </w:pPr>
+      <w:r>
+        <w:rPr>
+          <w:rFonts w:ascii="Consolas" w:eastAsia="宋体" w:hAnsi="Consolas" w:cs="Times New Roman"/>
+        </w:rPr>
+        <w:t xml:space="preserve">            "isHadTechnologyCompetitionAward":,</w:t>
+      </w:r>
+    </w:p>
+    <w:p>
+      <w:pPr>
+        <w:rPr>
+          <w:rFonts w:ascii="Consolas" w:eastAsia="宋体" w:hAnsi="Consolas" w:cs="Times New Roman"/>
+        </w:rPr>
+      </w:pPr>
+      <w:r>
+        <w:rPr>
+          <w:rFonts w:ascii="Consolas" w:eastAsia="宋体" w:hAnsi="Consolas" w:cs="Times New Roman"/>
+        </w:rPr>
+        <w:t xml:space="preserve">            "fatherName":,</w:t>
+      </w:r>
+    </w:p>
+    <w:p>
+      <w:pPr>
+        <w:rPr>
+          <w:rFonts w:ascii="Consolas" w:eastAsia="宋体" w:hAnsi="Consolas" w:cs="Times New Roman"/>
+        </w:rPr>
+      </w:pPr>
+      <w:r>
+        <w:rPr>
+          <w:rFonts w:ascii="Consolas" w:eastAsia="宋体" w:hAnsi="Consolas" w:cs="Times New Roman"/>
+        </w:rPr>
+        <w:t xml:space="preserve">            "fatherWorkUnit":,</w:t>
+      </w:r>
+    </w:p>
+    <w:p>
+      <w:pPr>
+        <w:rPr>
+          <w:rFonts w:ascii="Consolas" w:eastAsia="宋体" w:hAnsi="Consolas" w:cs="Times New Roman"/>
+        </w:rPr>
+      </w:pPr>
+      <w:r>
+        <w:rPr>
+          <w:rFonts w:ascii="Consolas" w:eastAsia="宋体" w:hAnsi="Consolas" w:cs="Times New Roman"/>
+        </w:rPr>
+        <w:t xml:space="preserve">            "fatherWorkUnitAddress":,</w:t>
+      </w:r>
+    </w:p>
+    <w:p>
+      <w:pPr>
+        <w:rPr>
+          <w:rFonts w:ascii="Consolas" w:eastAsia="宋体" w:hAnsi="Consolas" w:cs="Times New Roman"/>
+        </w:rPr>
+      </w:pPr>
+      <w:r>
+        <w:rPr>
+          <w:rFonts w:ascii="Consolas" w:eastAsia="宋体" w:hAnsi="Consolas" w:cs="Times New Roman"/>
+        </w:rPr>
+        <w:t xml:space="preserve">            "fatherDuty":,</w:t>
+      </w:r>
+    </w:p>
+    <w:p>
+      <w:pPr>
+        <w:rPr>
+          <w:rFonts w:ascii="Consolas" w:eastAsia="宋体" w:hAnsi="Consolas" w:cs="Times New Roman"/>
+        </w:rPr>
+      </w:pPr>
+      <w:r>
+        <w:rPr>
+          <w:rFonts w:ascii="Consolas" w:eastAsia="宋体" w:hAnsi="Consolas" w:cs="Times New Roman"/>
+        </w:rPr>
+        <w:t xml:space="preserve">            "fatherPostcode":,</w:t>
+      </w:r>
+    </w:p>
+    <w:p>
+      <w:pPr>
+        <w:rPr>
+          <w:rFonts w:ascii="Consolas" w:eastAsia="宋体" w:hAnsi="Consolas" w:cs="Times New Roman"/>
+        </w:rPr>
+      </w:pPr>
+      <w:r>
+        <w:rPr>
+          <w:rFonts w:ascii="Consolas" w:eastAsia="宋体" w:hAnsi="Consolas" w:cs="Times New Roman"/>
+        </w:rPr>
+        <w:t xml:space="preserve">            "fatherTelNumber":,</w:t>
+      </w:r>
+    </w:p>
+    <w:p>
+      <w:pPr>
+        <w:rPr>
+          <w:rFonts w:ascii="Consolas" w:eastAsia="宋体" w:hAnsi="Consolas" w:cs="Times New Roman"/>
+        </w:rPr>
+      </w:pPr>
+      <w:r>
+        <w:rPr>
+          <w:rFonts w:ascii="Consolas" w:eastAsia="宋体" w:hAnsi="Consolas" w:cs="Times New Roman"/>
+        </w:rPr>
+        <w:t xml:space="preserve">            "motherName":,</w:t>
+      </w:r>
+    </w:p>
+    <w:p>
+      <w:pPr>
+        <w:rPr>
+          <w:rFonts w:ascii="Consolas" w:eastAsia="宋体" w:hAnsi="Consolas" w:cs="Times New Roman"/>
+        </w:rPr>
+      </w:pPr>
+      <w:r>
+        <w:rPr>
+          <w:rFonts w:ascii="Consolas" w:eastAsia="宋体" w:hAnsi="Consolas" w:cs="Times New Roman"/>
+        </w:rPr>
+        <w:t xml:space="preserve">            "motherWorkUnit":,</w:t>
+      </w:r>
+    </w:p>
+    <w:p>
+      <w:pPr>
+        <w:rPr>
+          <w:rFonts w:ascii="Consolas" w:eastAsia="宋体" w:hAnsi="Consolas" w:cs="Times New Roman"/>
+        </w:rPr>
+      </w:pPr>
+      <w:r>
+        <w:rPr>
+          <w:rFonts w:ascii="Consolas" w:eastAsia="宋体" w:hAnsi="Consolas" w:cs="Times New Roman"/>
+        </w:rPr>
+        <w:t xml:space="preserve">            "motherWorkUnitAddress":,</w:t>
+      </w:r>
+    </w:p>
+    <w:p>
+      <w:pPr>
+        <w:rPr>
+          <w:rFonts w:ascii="Consolas" w:eastAsia="宋体" w:hAnsi="Consolas" w:cs="Times New Roman"/>
+        </w:rPr>
+      </w:pPr>
+      <w:r>
+        <w:rPr>
+          <w:rFonts w:ascii="Consolas" w:eastAsia="宋体" w:hAnsi="Consolas" w:cs="Times New Roman"/>
+        </w:rPr>
+        <w:t xml:space="preserve">            "motherDuty":,</w:t>
+      </w:r>
+    </w:p>
+    <w:p>
+      <w:pPr>
+        <w:rPr>
+          <w:rFonts w:ascii="Consolas" w:eastAsia="宋体" w:hAnsi="Consolas" w:cs="Times New Roman"/>
+        </w:rPr>
+      </w:pPr>
+      <w:r>
+        <w:rPr>
+          <w:rFonts w:ascii="Consolas" w:eastAsia="宋体" w:hAnsi="Consolas" w:cs="Times New Roman"/>
+        </w:rPr>
+        <w:t xml:space="preserve">            "motherPostcode":,</w:t>
+      </w:r>
+    </w:p>
+    <w:p>
+      <w:pPr>
+        <w:rPr>
+          <w:rFonts w:ascii="Consolas" w:eastAsia="宋体" w:hAnsi="Consolas" w:cs="Times New Roman"/>
+        </w:rPr>
+      </w:pPr>
+      <w:r>
+        <w:rPr>
+          <w:rFonts w:ascii="Consolas" w:eastAsia="宋体" w:hAnsi="Consolas" w:cs="Times New Roman"/>
+        </w:rPr>
+        <w:t xml:space="preserve">            "motherTelNumber":</w:t>
+      </w:r>
+    </w:p>
+    <w:p>
+      <w:pPr>
+        <w:ind w:firstLine="420"/>
+        <w:rPr>
+          <w:rFonts w:ascii="Consolas" w:eastAsia="宋体" w:hAnsi="Consolas" w:cs="Times New Roman"/>
+        </w:rPr>
+      </w:pPr>
+      <w:r>
+        <w:rPr>
+          <w:rFonts w:ascii="Consolas" w:eastAsia="宋体" w:hAnsi="Consolas" w:cs="Times New Roman" w:hint="eastAsia"/>
+        </w:rPr>
+        <w:t>},</w:t>
+      </w:r>
+    </w:p>
+    <w:p>
+      <w:pPr>
+        <w:ind w:firstLine="420"/>
+        <w:rPr>
+          <w:rFonts w:ascii="Consolas" w:eastAsia="宋体" w:hAnsi="Consolas" w:cs="Times New Roman"/>
+        </w:rPr>
+      </w:pPr>
+      <w:r>
+        <w:rPr>
+          <w:rFonts w:ascii="Consolas" w:eastAsia="宋体" w:hAnsi="Consolas" w:cs="Times New Roman"/>
+          <w:lang w:val="en-GB"/>
+        </w:rPr>
+        <w:t>settings:</w:t>
+      </w:r>
+    </w:p>
+    <w:p>
+      <w:pPr>
+        <w:ind w:firstLine="420"/>
+        <w:rPr>
+          <w:rFonts w:ascii="Consolas" w:eastAsia="宋体" w:hAnsi="Consolas" w:cs="Times New Roman"/>
+          <w:lang w:val="en-GB"/>
+        </w:rPr>
+      </w:pPr>
+      <w:r>
+        <w:rPr>
+          <w:rFonts w:ascii="Consolas" w:eastAsia="宋体" w:hAnsi="Consolas" w:cs="Times New Roman" w:hint="eastAsia"/>
+          <w:lang w:val="en-GB"/>
+        </w:rPr>
+        <w:t>json</w:t>
+      </w:r>
+      <w:r>
+        <w:rPr>
+          <w:rFonts w:ascii="Consolas" w:eastAsia="宋体" w:hAnsi="Consolas" w:cs="Times New Roman" w:hint="eastAsia"/>
+          <w:lang w:val="en-GB"/>
+        </w:rPr>
+        <w:t>格式</w:t>
+      </w:r>
+    </w:p>
+    <w:p>
+      <w:pPr>
+        <w:ind w:firstLine="420"/>
+        <w:rPr>
+          <w:rFonts w:ascii="Consolas" w:eastAsia="宋体" w:hAnsi="Consolas" w:cs="Times New Roman"/>
+          <w:lang w:val="en-GB"/>
+        </w:rPr>
+      </w:pPr>
+      <w:r>
+        <w:rPr>
+          <w:rFonts w:ascii="Consolas" w:eastAsia="宋体" w:hAnsi="Consolas" w:cs="Times New Roman"/>
+          <w:lang w:val="en-GB"/>
+        </w:rPr>
+        <w:t>{</w:t>
+      </w:r>
+    </w:p>
+    <w:p>
+      <w:pPr>
+        <w:rPr>
+          <w:rFonts w:ascii="Consolas" w:eastAsia="宋体" w:hAnsi="Consolas" w:cs="Times New Roman"/>
+          <w:lang w:val="en-GB"/>
+        </w:rPr>
+      </w:pPr>
+      <w:r>
+        <w:rPr>
+          <w:rFonts w:ascii="Consolas" w:eastAsia="宋体" w:hAnsi="Consolas" w:cs="Times New Roman"/>
+          <w:lang w:val="en-GB"/>
+        </w:rPr>
+        <w:t xml:space="preserve">        "exposeSettingId": ,</w:t>
+      </w:r>
+    </w:p>
+    <w:p>
+      <w:pPr>
+        <w:rPr>
+          <w:rFonts w:ascii="Consolas" w:eastAsia="宋体" w:hAnsi="Consolas" w:cs="Times New Roman"/>
+          <w:lang w:val="en-GB"/>
+        </w:rPr>
+      </w:pPr>
+      <w:r>
+        <w:rPr>
+          <w:rFonts w:ascii="Consolas" w:eastAsia="宋体" w:hAnsi="Consolas" w:cs="Times New Roman"/>
+          <w:lang w:val="en-GB"/>
+        </w:rPr>
+        <w:t xml:space="preserve">        "exposeStudentId": ,</w:t>
+      </w:r>
+    </w:p>
+    <w:p>
+      <w:pPr>
+        <w:rPr>
+          <w:rFonts w:ascii="Consolas" w:eastAsia="宋体" w:hAnsi="Consolas" w:cs="Times New Roman"/>
+          <w:lang w:val="en-GB"/>
+        </w:rPr>
+      </w:pPr>
+      <w:r>
+        <w:rPr>
+          <w:rFonts w:ascii="Consolas" w:eastAsia="宋体" w:hAnsi="Consolas" w:cs="Times New Roman"/>
+          <w:lang w:val="en-GB"/>
+        </w:rPr>
+        <w:t xml:space="preserve">        "exposeName": ,</w:t>
+      </w:r>
+    </w:p>
+    <w:p>
+      <w:pPr>
+        <w:rPr>
+          <w:rFonts w:ascii="Consolas" w:eastAsia="宋体" w:hAnsi="Consolas" w:cs="Times New Roman"/>
+          <w:lang w:val="en-GB"/>
+        </w:rPr>
+      </w:pPr>
+      <w:r>
+        <w:rPr>
+          <w:rFonts w:ascii="Consolas" w:eastAsia="宋体" w:hAnsi="Consolas" w:cs="Times New Roman"/>
+          <w:lang w:val="en-GB"/>
+        </w:rPr>
+        <w:t xml:space="preserve">        "exposeGrade": ,</w:t>
+      </w:r>
+    </w:p>
+    <w:p>
+      <w:pPr>
+        <w:rPr>
+          <w:rFonts w:ascii="Consolas" w:eastAsia="宋体" w:hAnsi="Consolas" w:cs="Times New Roman"/>
+          <w:lang w:val="en-GB"/>
+        </w:rPr>
+      </w:pPr>
+      <w:r>
+        <w:rPr>
+          <w:rFonts w:ascii="Consolas" w:eastAsia="宋体" w:hAnsi="Consolas" w:cs="Times New Roman"/>
+          <w:lang w:val="en-GB"/>
+        </w:rPr>
+        <w:t xml:space="preserve">        "exposeStudentClass": ,</w:t>
+      </w:r>
+    </w:p>
+    <w:p>
+      <w:pPr>
+        <w:rPr>
+          <w:rFonts w:ascii="Consolas" w:eastAsia="宋体" w:hAnsi="Consolas" w:cs="Times New Roman"/>
+          <w:lang w:val="en-GB"/>
+        </w:rPr>
+      </w:pPr>
+      <w:r>
+        <w:rPr>
+          <w:rFonts w:ascii="Consolas" w:eastAsia="宋体" w:hAnsi="Consolas" w:cs="Times New Roman"/>
+          <w:lang w:val="en-GB"/>
+        </w:rPr>
+        <w:t xml:space="preserve">        "exposeSex": ,</w:t>
+      </w:r>
+    </w:p>
+    <w:p>
+      <w:pPr>
+        <w:rPr>
+          <w:rFonts w:ascii="Consolas" w:eastAsia="宋体" w:hAnsi="Consolas" w:cs="Times New Roman"/>
+          <w:lang w:val="en-GB"/>
+        </w:rPr>
+      </w:pPr>
+      <w:r>
+        <w:rPr>
+          <w:rFonts w:ascii="Consolas" w:eastAsia="宋体" w:hAnsi="Consolas" w:cs="Times New Roman"/>
+          <w:lang w:val="en-GB"/>
+        </w:rPr>
+        <w:t xml:space="preserve">        "exposeDuty": ,</w:t>
+      </w:r>
+    </w:p>
+    <w:p>
+      <w:pPr>
+        <w:rPr>
+          <w:rFonts w:ascii="Consolas" w:eastAsia="宋体" w:hAnsi="Consolas" w:cs="Times New Roman"/>
+          <w:lang w:val="en-GB"/>
+        </w:rPr>
+      </w:pPr>
+      <w:r>
+        <w:rPr>
+          <w:rFonts w:ascii="Consolas" w:eastAsia="宋体" w:hAnsi="Consolas" w:cs="Times New Roman"/>
+          <w:lang w:val="en-GB"/>
+        </w:rPr>
+        <w:t xml:space="preserve">        "exposeDormitory": ,</w:t>
+      </w:r>
+    </w:p>
+    <w:p>
+      <w:pPr>
+        <w:rPr>
+          <w:rFonts w:ascii="Consolas" w:eastAsia="宋体" w:hAnsi="Consolas" w:cs="Times New Roman"/>
+          <w:lang w:val="en-GB"/>
+        </w:rPr>
+      </w:pPr>
+      <w:r>
+        <w:rPr>
+          <w:rFonts w:ascii="Consolas" w:eastAsia="宋体" w:hAnsi="Consolas" w:cs="Times New Roman"/>
+          <w:lang w:val="en-GB"/>
+        </w:rPr>
+        <w:t xml:space="preserve">        "exposeContactWay": ,</w:t>
+      </w:r>
+    </w:p>
+    <w:p>
+      <w:pPr>
+        <w:rPr>
+          <w:rFonts w:ascii="Consolas" w:eastAsia="宋体" w:hAnsi="Consolas" w:cs="Times New Roman"/>
+          <w:lang w:val="en-GB"/>
+        </w:rPr>
+      </w:pPr>
+      <w:r>
+        <w:rPr>
+          <w:rFonts w:ascii="Consolas" w:eastAsia="宋体" w:hAnsi="Consolas" w:cs="Times New Roman"/>
+          <w:lang w:val="en-GB"/>
+        </w:rPr>
+        <w:t xml:space="preserve">        "exposeIdCardNumber":,</w:t>
+      </w:r>
+    </w:p>
+    <w:p>
+      <w:pPr>
+        <w:rPr>
+          <w:rFonts w:ascii="Consolas" w:eastAsia="宋体" w:hAnsi="Consolas" w:cs="Times New Roman"/>
+          <w:lang w:val="en-GB"/>
+        </w:rPr>
+      </w:pPr>
+      <w:r>
+        <w:rPr>
+          <w:rFonts w:ascii="Consolas" w:eastAsia="宋体" w:hAnsi="Consolas" w:cs="Times New Roman"/>
+          <w:lang w:val="en-GB"/>
+        </w:rPr>
+        <w:t xml:space="preserve">        "exposeQqNumber": ,</w:t>
+      </w:r>
+    </w:p>
+    <w:p>
+      <w:pPr>
+        <w:rPr>
+          <w:rFonts w:ascii="Consolas" w:eastAsia="宋体" w:hAnsi="Consolas" w:cs="Times New Roman"/>
+          <w:lang w:val="en-GB"/>
+        </w:rPr>
+      </w:pPr>
+      <w:r>
+        <w:rPr>
+          <w:rFonts w:ascii="Consolas" w:eastAsia="宋体" w:hAnsi="Consolas" w:cs="Times New Roman"/>
+          <w:lang w:val="en-GB"/>
+        </w:rPr>
+        <w:t xml:space="preserve">        "exposeEmail": ,</w:t>
+      </w:r>
+    </w:p>
+    <w:p>
+      <w:pPr>
+        <w:rPr>
+          <w:rFonts w:ascii="Consolas" w:eastAsia="宋体" w:hAnsi="Consolas" w:cs="Times New Roman"/>
+          <w:lang w:val="en-GB"/>
+        </w:rPr>
+      </w:pPr>
+      <w:r>
+        <w:rPr>
+          <w:rFonts w:ascii="Consolas" w:eastAsia="宋体" w:hAnsi="Consolas" w:cs="Times New Roman"/>
+          <w:lang w:val="en-GB"/>
+        </w:rPr>
+        <w:t xml:space="preserve">        "exposeBirthday": ,</w:t>
+      </w:r>
+    </w:p>
+    <w:p>
+      <w:pPr>
+        <w:rPr>
+          <w:rFonts w:ascii="Consolas" w:eastAsia="宋体" w:hAnsi="Consolas" w:cs="Times New Roman"/>
+          <w:lang w:val="en-GB"/>
+        </w:rPr>
+      </w:pPr>
+      <w:r>
+        <w:rPr>
+          <w:rFonts w:ascii="Consolas" w:eastAsia="宋体" w:hAnsi="Consolas" w:cs="Times New Roman"/>
+          <w:lang w:val="en-GB"/>
+        </w:rPr>
+        <w:t xml:space="preserve">        "exposeHeight": ,</w:t>
+      </w:r>
+    </w:p>
+    <w:p>
+      <w:pPr>
+        <w:rPr>
+          <w:rFonts w:ascii="Consolas" w:eastAsia="宋体" w:hAnsi="Consolas" w:cs="Times New Roman"/>
+          <w:lang w:val="en-GB"/>
+        </w:rPr>
+      </w:pPr>
+      <w:r>
+        <w:rPr>
+          <w:rFonts w:ascii="Consolas" w:eastAsia="宋体" w:hAnsi="Consolas" w:cs="Times New Roman"/>
+          <w:lang w:val="en-GB"/>
+        </w:rPr>
+        <w:t xml:space="preserve">        "exposeMajor": ,</w:t>
+      </w:r>
+    </w:p>
+    <w:p>
+      <w:pPr>
+        <w:rPr>
+          <w:rFonts w:ascii="Consolas" w:eastAsia="宋体" w:hAnsi="Consolas" w:cs="Times New Roman"/>
+          <w:lang w:val="en-GB"/>
+        </w:rPr>
+      </w:pPr>
+      <w:r>
+        <w:rPr>
+          <w:rFonts w:ascii="Consolas" w:eastAsia="宋体" w:hAnsi="Consolas" w:cs="Times New Roman"/>
+          <w:lang w:val="en-GB"/>
+        </w:rPr>
+        <w:t xml:space="preserve">        "exposePoliticalStatus": ,</w:t>
+      </w:r>
+    </w:p>
+    <w:p>
+      <w:pPr>
+        <w:rPr>
+          <w:rFonts w:ascii="Consolas" w:eastAsia="宋体" w:hAnsi="Consolas" w:cs="Times New Roman"/>
+          <w:lang w:val="en-GB"/>
+        </w:rPr>
+      </w:pPr>
+      <w:r>
+        <w:rPr>
+          <w:rFonts w:ascii="Consolas" w:eastAsia="宋体" w:hAnsi="Consolas" w:cs="Times New Roman"/>
+          <w:lang w:val="en-GB"/>
+        </w:rPr>
+        <w:t xml:space="preserve">        "exposeEthnicGroup": ,</w:t>
+      </w:r>
+    </w:p>
+    <w:p>
+      <w:pPr>
+        <w:rPr>
+          <w:rFonts w:ascii="Consolas" w:eastAsia="宋体" w:hAnsi="Consolas" w:cs="Times New Roman"/>
+          <w:lang w:val="en-GB"/>
+        </w:rPr>
+      </w:pPr>
+      <w:r>
+        <w:rPr>
+          <w:rFonts w:ascii="Consolas" w:eastAsia="宋体" w:hAnsi="Consolas" w:cs="Times New Roman"/>
+          <w:lang w:val="en-GB"/>
+        </w:rPr>
+        <w:t xml:space="preserve">        "exposeBirthOrigin": ,</w:t>
+      </w:r>
+    </w:p>
+    <w:p>
+      <w:pPr>
+        <w:rPr>
+          <w:rFonts w:ascii="Consolas" w:eastAsia="宋体" w:hAnsi="Consolas" w:cs="Times New Roman"/>
+          <w:lang w:val="en-GB"/>
+        </w:rPr>
+      </w:pPr>
+      <w:r>
+        <w:rPr>
+          <w:rFonts w:ascii="Consolas" w:eastAsia="宋体" w:hAnsi="Consolas" w:cs="Times New Roman"/>
+          <w:lang w:val="en-GB"/>
+        </w:rPr>
+        <w:t xml:space="preserve">        "exposeCollegeEntranceExamScore": ,</w:t>
+      </w:r>
+    </w:p>
+    <w:p>
+      <w:pPr>
+        <w:rPr>
+          <w:rFonts w:ascii="Consolas" w:eastAsia="宋体" w:hAnsi="Consolas" w:cs="Times New Roman"/>
+          <w:lang w:val="en-GB"/>
+        </w:rPr>
+      </w:pPr>
+      <w:r>
+        <w:rPr>
+          <w:rFonts w:ascii="Consolas" w:eastAsia="宋体" w:hAnsi="Consolas" w:cs="Times New Roman"/>
+          <w:lang w:val="en-GB"/>
+        </w:rPr>
+        <w:t xml:space="preserve">        "exposeCollegeEntranceExamEnglishScore": ,</w:t>
+      </w:r>
+    </w:p>
+    <w:p>
+      <w:pPr>
+        <w:rPr>
+          <w:rFonts w:ascii="Consolas" w:eastAsia="宋体" w:hAnsi="Consolas" w:cs="Times New Roman"/>
+          <w:lang w:val="en-GB"/>
+        </w:rPr>
+      </w:pPr>
+      <w:r>
+        <w:rPr>
+          <w:rFonts w:ascii="Consolas" w:eastAsia="宋体" w:hAnsi="Consolas" w:cs="Times New Roman"/>
+          <w:lang w:val="en-GB"/>
+        </w:rPr>
+        <w:t xml:space="preserve">        "exposeEntranceExamEnglishScore": ,</w:t>
+      </w:r>
+    </w:p>
+    <w:p>
+      <w:pPr>
+        <w:rPr>
+          <w:rFonts w:ascii="Consolas" w:eastAsia="宋体" w:hAnsi="Consolas" w:cs="Times New Roman"/>
+          <w:lang w:val="en-GB"/>
+        </w:rPr>
+      </w:pPr>
+      <w:r>
+        <w:rPr>
+          <w:rFonts w:ascii="Consolas" w:eastAsia="宋体" w:hAnsi="Consolas" w:cs="Times New Roman"/>
+          <w:lang w:val="en-GB"/>
+        </w:rPr>
+        <w:t xml:space="preserve">        "exposeHometownRailwayStation": ,</w:t>
+      </w:r>
+    </w:p>
+    <w:p>
+      <w:pPr>
+        <w:rPr>
+          <w:rFonts w:ascii="Consolas" w:eastAsia="宋体" w:hAnsi="Consolas" w:cs="Times New Roman"/>
+          <w:lang w:val="en-GB"/>
+        </w:rPr>
+      </w:pPr>
+      <w:r>
+        <w:rPr>
+          <w:rFonts w:ascii="Consolas" w:eastAsia="宋体" w:hAnsi="Consolas" w:cs="Times New Roman"/>
+          <w:lang w:val="en-GB"/>
+        </w:rPr>
+        <w:t xml:space="preserve">        "exposeProvince": ,</w:t>
+      </w:r>
+    </w:p>
+    <w:p>
+      <w:pPr>
+        <w:rPr>
+          <w:rFonts w:ascii="Consolas" w:eastAsia="宋体" w:hAnsi="Consolas" w:cs="Times New Roman"/>
+          <w:lang w:val="en-GB"/>
+        </w:rPr>
+      </w:pPr>
+      <w:r>
+        <w:rPr>
+          <w:rFonts w:ascii="Consolas" w:eastAsia="宋体" w:hAnsi="Consolas" w:cs="Times New Roman"/>
+          <w:lang w:val="en-GB"/>
+        </w:rPr>
+        <w:t xml:space="preserve">        "exposeCity": ,</w:t>
+      </w:r>
+    </w:p>
+    <w:p>
+      <w:pPr>
+        <w:rPr>
+          <w:rFonts w:ascii="Consolas" w:eastAsia="宋体" w:hAnsi="Consolas" w:cs="Times New Roman"/>
+          <w:lang w:val="en-GB"/>
+        </w:rPr>
+      </w:pPr>
+      <w:r>
+        <w:rPr>
+          <w:rFonts w:ascii="Consolas" w:eastAsia="宋体" w:hAnsi="Consolas" w:cs="Times New Roman"/>
+          <w:lang w:val="en-GB"/>
+        </w:rPr>
+        <w:t xml:space="preserve">        "exposeFamilyAddress": ,</w:t>
+      </w:r>
+    </w:p>
+    <w:p>
+      <w:pPr>
+        <w:rPr>
+          <w:rFonts w:ascii="Consolas" w:eastAsia="宋体" w:hAnsi="Consolas" w:cs="Times New Roman"/>
+          <w:lang w:val="en-GB"/>
+        </w:rPr>
+      </w:pPr>
+      <w:r>
+        <w:rPr>
+          <w:rFonts w:ascii="Consolas" w:eastAsia="宋体" w:hAnsi="Consolas" w:cs="Times New Roman"/>
+          <w:lang w:val="en-GB"/>
+        </w:rPr>
+        <w:t xml:space="preserve">        "exposeFamilyTelNumber": ,</w:t>
+      </w:r>
+    </w:p>
+    <w:p>
+      <w:pPr>
+        <w:rPr>
+          <w:rFonts w:ascii="Consolas" w:eastAsia="宋体" w:hAnsi="Consolas" w:cs="Times New Roman"/>
+          <w:lang w:val="en-GB"/>
+        </w:rPr>
+      </w:pPr>
+      <w:r>
+        <w:rPr>
+          <w:rFonts w:ascii="Consolas" w:eastAsia="宋体" w:hAnsi="Consolas" w:cs="Times New Roman"/>
+          <w:lang w:val="en-GB"/>
+        </w:rPr>
+        <w:t xml:space="preserve">        "exposePostcode": ,</w:t>
+      </w:r>
+    </w:p>
+    <w:p>
+      <w:pPr>
+        <w:rPr>
+          <w:rFonts w:ascii="Consolas" w:eastAsia="宋体" w:hAnsi="Consolas" w:cs="Times New Roman"/>
+          <w:lang w:val="en-GB"/>
+        </w:rPr>
+      </w:pPr>
+      <w:r>
+        <w:rPr>
+          <w:rFonts w:ascii="Consolas" w:eastAsia="宋体" w:hAnsi="Consolas" w:cs="Times New Roman"/>
+          <w:lang w:val="en-GB"/>
+        </w:rPr>
+        <w:t xml:space="preserve">        "exposeSpecialty": ,</w:t>
+      </w:r>
+    </w:p>
+    <w:p>
+      <w:pPr>
+        <w:rPr>
+          <w:rFonts w:ascii="Consolas" w:eastAsia="宋体" w:hAnsi="Consolas" w:cs="Times New Roman"/>
+          <w:lang w:val="en-GB"/>
+        </w:rPr>
+      </w:pPr>
+      <w:r>
+        <w:rPr>
+          <w:rFonts w:ascii="Consolas" w:eastAsia="宋体" w:hAnsi="Consolas" w:cs="Times New Roman"/>
+          <w:lang w:val="en-GB"/>
+        </w:rPr>
+        <w:t xml:space="preserve">        "exposeDutyInHighSchool": ,</w:t>
+      </w:r>
+    </w:p>
+    <w:p>
+      <w:pPr>
+        <w:ind w:left="420" w:firstLine="420"/>
+        <w:rPr>
+          <w:rFonts w:ascii="Consolas" w:eastAsia="宋体" w:hAnsi="Consolas" w:cs="Times New Roman"/>
+          <w:lang w:val="en-GB"/>
+        </w:rPr>
+      </w:pPr>
+      <w:r>
+        <w:rPr>
+          <w:rFonts w:ascii="Consolas" w:eastAsia="宋体" w:hAnsi="Consolas" w:cs="Times New Roman"/>
+          <w:lang w:val="en-GB"/>
+        </w:rPr>
+        <w:t>"exposeAwardInHighSchool": ,</w:t>
+      </w:r>
+    </w:p>
+    <w:p>
+      <w:pPr>
+        <w:rPr>
+          <w:rFonts w:ascii="Consolas" w:eastAsia="宋体" w:hAnsi="Consolas" w:cs="Times New Roman"/>
+          <w:lang w:val="en-GB"/>
+        </w:rPr>
+      </w:pPr>
+      <w:r>
+        <w:rPr>
+          <w:rFonts w:ascii="Consolas" w:eastAsia="宋体" w:hAnsi="Consolas" w:cs="Times New Roman"/>
+          <w:lang w:val="en-GB"/>
+        </w:rPr>
+        <w:t xml:space="preserve">        "exposeIsHadTechnologyCompetitionAward": ,</w:t>
+      </w:r>
+    </w:p>
+    <w:p>
+      <w:pPr>
+        <w:rPr>
+          <w:rFonts w:ascii="Consolas" w:eastAsia="宋体" w:hAnsi="Consolas" w:cs="Times New Roman"/>
+          <w:lang w:val="en-GB"/>
+        </w:rPr>
+      </w:pPr>
+      <w:r>
+        <w:rPr>
+          <w:rFonts w:ascii="Consolas" w:eastAsia="宋体" w:hAnsi="Consolas" w:cs="Times New Roman"/>
+          <w:lang w:val="en-GB"/>
+        </w:rPr>
+        <w:t xml:space="preserve">        "exposeFatherName": ,</w:t>
+      </w:r>
+    </w:p>
+    <w:p>
+      <w:pPr>
+        <w:rPr>
+          <w:rFonts w:ascii="Consolas" w:eastAsia="宋体" w:hAnsi="Consolas" w:cs="Times New Roman"/>
+          <w:lang w:val="en-GB"/>
+        </w:rPr>
+      </w:pPr>
+      <w:r>
+        <w:rPr>
+          <w:rFonts w:ascii="Consolas" w:eastAsia="宋体" w:hAnsi="Consolas" w:cs="Times New Roman"/>
+          <w:lang w:val="en-GB"/>
+        </w:rPr>
+        <w:t xml:space="preserve">        "exposeFatherWorkUnit": ,</w:t>
+      </w:r>
+    </w:p>
+    <w:p>
+      <w:pPr>
+        <w:rPr>
+          <w:rFonts w:ascii="Consolas" w:eastAsia="宋体" w:hAnsi="Consolas" w:cs="Times New Roman"/>
+          <w:lang w:val="en-GB"/>
+        </w:rPr>
+      </w:pPr>
+      <w:r>
+        <w:rPr>
+          <w:rFonts w:ascii="Consolas" w:eastAsia="宋体" w:hAnsi="Consolas" w:cs="Times New Roman"/>
+          <w:lang w:val="en-GB"/>
+        </w:rPr>
+        <w:t xml:space="preserve">        "exposeFatherWorkUnitAddress": ,</w:t>
+      </w:r>
+    </w:p>
+    <w:p>
+      <w:pPr>
+        <w:rPr>
+          <w:rFonts w:ascii="Consolas" w:eastAsia="宋体" w:hAnsi="Consolas" w:cs="Times New Roman"/>
+          <w:lang w:val="en-GB"/>
+        </w:rPr>
+      </w:pPr>
+      <w:r>
+        <w:rPr>
+          <w:rFonts w:ascii="Consolas" w:eastAsia="宋体" w:hAnsi="Consolas" w:cs="Times New Roman"/>
+          <w:lang w:val="en-GB"/>
+        </w:rPr>
+        <w:t xml:space="preserve">        "exposeFatherDuty": ,</w:t>
+      </w:r>
+    </w:p>
+    <w:p>
+      <w:pPr>
+        <w:rPr>
+          <w:rFonts w:ascii="Consolas" w:eastAsia="宋体" w:hAnsi="Consolas" w:cs="Times New Roman"/>
+          <w:lang w:val="en-GB"/>
+        </w:rPr>
+      </w:pPr>
+      <w:r>
+        <w:rPr>
+          <w:rFonts w:ascii="Consolas" w:eastAsia="宋体" w:hAnsi="Consolas" w:cs="Times New Roman"/>
+          <w:lang w:val="en-GB"/>
+        </w:rPr>
+        <w:t xml:space="preserve">        "exposeFatherPostcode": ,</w:t>
+      </w:r>
+    </w:p>
+    <w:p>
+      <w:pPr>
+        <w:rPr>
+          <w:rFonts w:ascii="Consolas" w:eastAsia="宋体" w:hAnsi="Consolas" w:cs="Times New Roman"/>
+          <w:lang w:val="en-GB"/>
+        </w:rPr>
+      </w:pPr>
+      <w:r>
+        <w:rPr>
+          <w:rFonts w:ascii="Consolas" w:eastAsia="宋体" w:hAnsi="Consolas" w:cs="Times New Roman"/>
+          <w:lang w:val="en-GB"/>
+        </w:rPr>
+        <w:t xml:space="preserve">        "exposeFatherTelNumber": ,</w:t>
+      </w:r>
+    </w:p>
+    <w:p>
+      <w:pPr>
+        <w:rPr>
+          <w:rFonts w:ascii="Consolas" w:eastAsia="宋体" w:hAnsi="Consolas" w:cs="Times New Roman"/>
+          <w:lang w:val="en-GB"/>
+        </w:rPr>
+      </w:pPr>
+      <w:r>
+        <w:rPr>
+          <w:rFonts w:ascii="Consolas" w:eastAsia="宋体" w:hAnsi="Consolas" w:cs="Times New Roman"/>
+          <w:lang w:val="en-GB"/>
+        </w:rPr>
+        <w:t xml:space="preserve">        "exposeMotherName": ,</w:t>
+      </w:r>
+    </w:p>
+    <w:p>
+      <w:pPr>
+        <w:rPr>
+          <w:rFonts w:ascii="Consolas" w:eastAsia="宋体" w:hAnsi="Consolas" w:cs="Times New Roman"/>
+          <w:lang w:val="en-GB"/>
+        </w:rPr>
+      </w:pPr>
+      <w:r>
+        <w:rPr>
+          <w:rFonts w:ascii="Consolas" w:eastAsia="宋体" w:hAnsi="Consolas" w:cs="Times New Roman"/>
+          <w:lang w:val="en-GB"/>
+        </w:rPr>
+        <w:t xml:space="preserve">        "exposeMotherWorkUnit": ,</w:t>
+      </w:r>
+    </w:p>
+    <w:p>
+      <w:pPr>
+        <w:rPr>
+          <w:rFonts w:ascii="Consolas" w:eastAsia="宋体" w:hAnsi="Consolas" w:cs="Times New Roman"/>
+          <w:lang w:val="en-GB"/>
+        </w:rPr>
+      </w:pPr>
+      <w:r>
+        <w:rPr>
+          <w:rFonts w:ascii="Consolas" w:eastAsia="宋体" w:hAnsi="Consolas" w:cs="Times New Roman"/>
+          <w:lang w:val="en-GB"/>
+        </w:rPr>
+        <w:t xml:space="preserve">        "exposeMotherWorkUnitAddress": ,</w:t>
+      </w:r>
+    </w:p>
+    <w:p>
+      <w:pPr>
+        <w:rPr>
+          <w:rFonts w:ascii="Consolas" w:eastAsia="宋体" w:hAnsi="Consolas" w:cs="Times New Roman"/>
+          <w:lang w:val="en-GB"/>
+        </w:rPr>
+      </w:pPr>
+      <w:r>
+        <w:rPr>
+          <w:rFonts w:ascii="Consolas" w:eastAsia="宋体" w:hAnsi="Consolas" w:cs="Times New Roman"/>
+          <w:lang w:val="en-GB"/>
+        </w:rPr>
+        <w:t xml:space="preserve">        "exposeMotherDuty": ,</w:t>
+      </w:r>
+    </w:p>
+    <w:p>
+      <w:pPr>
+        <w:rPr>
+          <w:rFonts w:ascii="Consolas" w:eastAsia="宋体" w:hAnsi="Consolas" w:cs="Times New Roman"/>
+          <w:lang w:val="en-GB"/>
+        </w:rPr>
+      </w:pPr>
+      <w:r>
+        <w:rPr>
+          <w:rFonts w:ascii="Consolas" w:eastAsia="宋体" w:hAnsi="Consolas" w:cs="Times New Roman"/>
+          <w:lang w:val="en-GB"/>
+        </w:rPr>
+        <w:t xml:space="preserve">        "exposeMotherPostcode": ,</w:t>
+      </w:r>
+    </w:p>
+    <w:p>
+      <w:pPr>
+        <w:rPr>
+          <w:rFonts w:ascii="Consolas" w:eastAsia="宋体" w:hAnsi="Consolas" w:cs="Times New Roman"/>
+          <w:lang w:val="en-GB"/>
+        </w:rPr>
+      </w:pPr>
+      <w:r>
+        <w:rPr>
+          <w:rFonts w:ascii="Consolas" w:eastAsia="宋体" w:hAnsi="Consolas" w:cs="Times New Roman"/>
+          <w:lang w:val="en-GB"/>
+        </w:rPr>
+        <w:t xml:space="preserve">        "exposeMotherTelNumber":</w:t>
+      </w:r>
+    </w:p>
+    <w:p>
+      <w:pPr>
+        <w:ind w:firstLine="420"/>
+        <w:rPr>
+          <w:rFonts w:ascii="Consolas" w:eastAsia="宋体" w:hAnsi="Consolas" w:cs="Times New Roman"/>
+          <w:lang w:val="en-GB"/>
+        </w:rPr>
+      </w:pPr>
+      <w:r>
+        <w:rPr>
+          <w:rFonts w:ascii="Consolas" w:eastAsia="宋体" w:hAnsi="Consolas" w:cs="Times New Roman"/>
+          <w:lang w:val="en-GB"/>
+        </w:rPr>
+        <w:t>}</w:t>
+      </w:r>
+    </w:p>
+    <w:p>
+      <w:pPr>
+        <w:rPr>
+          <w:rFonts w:ascii="Consolas" w:eastAsia="宋体" w:hAnsi="Consolas" w:cs="Times New Roman"/>
+          <w:lang w:val="en-GB"/>
+        </w:rPr>
+      </w:pPr>
+    </w:p>
+    <w:p>
+      <w:pPr>
+        <w:rPr>
+          <w:rFonts w:ascii="Consolas" w:eastAsia="宋体" w:hAnsi="Consolas" w:cs="Times New Roman"/>
+          <w:lang w:val="en-GB"/>
+        </w:rPr>
+      </w:pPr>
+      <w:r>
+        <w:rPr>
+          <w:rFonts w:ascii="Consolas" w:eastAsia="宋体" w:hAnsi="Consolas" w:cs="Times New Roman"/>
+          <w:lang w:val="en-GB"/>
+        </w:rPr>
+        <w:t>response:</w:t>
+      </w:r>
+    </w:p>
+    <w:p>
+      <w:pPr>
+        <w:rPr>
+          <w:rFonts w:ascii="Consolas" w:eastAsia="宋体" w:hAnsi="Consolas" w:cs="Times New Roman" w:hint="eastAsia"/>
+        </w:rPr>
+      </w:pPr>
+      <w:r>
+        <w:rPr>
+          <w:rFonts w:ascii="Consolas" w:eastAsia="宋体" w:hAnsi="Consolas" w:cs="Times New Roman" w:hint="eastAsia"/>
+          <w:lang w:val="en-GB"/>
+        </w:rPr>
+        <w:t>学生基本信息</w:t>
+      </w:r>
+      <w:r>
+        <w:rPr>
+          <w:rFonts w:ascii="Consolas" w:eastAsia="宋体" w:hAnsi="Consolas" w:cs="Times New Roman" w:hint="eastAsia"/>
+          <w:lang w:val="en-GB"/>
+        </w:rPr>
+        <w:t>.xlsx</w:t>
+      </w:r>
+    </w:p>
+    <w:p>
+      <w:pPr>
+        <w:rPr>
+          <w:rFonts w:ascii="Consolas" w:hAnsi="Consolas"/>
+          <w:lang w:val="en-GB"/>
+        </w:rPr>
+      </w:pPr>
+    </w:p>
+    <w:p>
+      <w:pPr>
+        <w:rPr>
+          <w:rFonts w:ascii="Consolas" w:hAnsi="Consolas"/>
+          <w:lang w:val="en-GB"/>
+        </w:rPr>
+      </w:pPr>
     </w:p>
     <w:p>
       <w:pPr>
@@ -20598,14 +22126,7 @@
           <w:rFonts w:ascii="Consolas" w:hAnsi="Consolas"/>
           <w:lang w:val="en-GB"/>
         </w:rPr>
-        <w:t>url:newhelp/api</w:t>
-      </w:r>
-      <w:r>
-        <w:rPr>
-          <w:rFonts w:ascii="Consolas" w:hAnsi="Consolas"/>
-          <w:lang w:val="en-GB"/>
-        </w:rPr>
-        <w:t>/export/historyArchive/{historyArchiveId}</w:t>
+        <w:t>url:newhelp/api/export/historyArchive/{historyArchiveId}</w:t>
       </w:r>
     </w:p>
     <w:p>
@@ -20679,7 +22200,7 @@
     <w:p>
       <w:pPr>
         <w:rPr>
-          <w:rFonts w:ascii="Consolas" w:hAnsi="Consolas" w:hint="eastAsia"/>
+          <w:rFonts w:ascii="Consolas" w:hAnsi="Consolas"/>
           <w:lang w:val="en-GB"/>
         </w:rPr>
       </w:pPr>

</xml_diff>